<commit_message>
updated text to free range
</commit_message>
<xml_diff>
--- a/Kevin Startvert video on Git Hub - code typed in by MW.docx
+++ b/Kevin Startvert video on Git Hub - code typed in by MW.docx
@@ -961,6 +961,1008 @@
       </w:pPr>
       <w:r>
         <w:rPr/>
+        <w:t>mike@mike-SEi:~/Documents/RUBY-Git-hub-account/Kevin-Stratvert-Git$ git status</w:t>
+      </w:r>
+    </w:p>
+    <w:p>
+      <w:pPr>
+        <w:pStyle w:val="Normal"/>
+        <w:rPr/>
+      </w:pPr>
+      <w:r>
+        <w:rPr/>
+        <w:t>On branch master</w:t>
+      </w:r>
+    </w:p>
+    <w:p>
+      <w:pPr>
+        <w:pStyle w:val="Normal"/>
+        <w:rPr/>
+      </w:pPr>
+      <w:r>
+        <w:rPr/>
+      </w:r>
+    </w:p>
+    <w:p>
+      <w:pPr>
+        <w:pStyle w:val="Normal"/>
+        <w:rPr/>
+      </w:pPr>
+      <w:r>
+        <w:rPr/>
+        <w:t>No commits yet</w:t>
+      </w:r>
+    </w:p>
+    <w:p>
+      <w:pPr>
+        <w:pStyle w:val="Normal"/>
+        <w:rPr/>
+      </w:pPr>
+      <w:r>
+        <w:rPr/>
+      </w:r>
+    </w:p>
+    <w:p>
+      <w:pPr>
+        <w:pStyle w:val="Normal"/>
+        <w:rPr/>
+      </w:pPr>
+      <w:r>
+        <w:rPr/>
+        <w:t>Untracked files:</w:t>
+      </w:r>
+    </w:p>
+    <w:p>
+      <w:pPr>
+        <w:pStyle w:val="Normal"/>
+        <w:rPr/>
+      </w:pPr>
+      <w:r>
+        <w:rPr/>
+        <w:t xml:space="preserve">  </w:t>
+      </w:r>
+      <w:r>
+        <w:rPr/>
+        <w:t>(use "git add &lt;file&gt;..." to include in what will be committed)</w:t>
+      </w:r>
+    </w:p>
+    <w:p>
+      <w:pPr>
+        <w:pStyle w:val="Normal"/>
+        <w:rPr/>
+      </w:pPr>
+      <w:r>
+        <w:rPr/>
+      </w:r>
+    </w:p>
+    <w:p>
+      <w:pPr>
+        <w:pStyle w:val="Normal"/>
+        <w:rPr/>
+      </w:pPr>
+      <w:r>
+        <w:rPr/>
+        <w:tab/>
+        <w:t>.gitignore</w:t>
+      </w:r>
+    </w:p>
+    <w:p>
+      <w:pPr>
+        <w:pStyle w:val="Normal"/>
+        <w:rPr/>
+      </w:pPr>
+      <w:r>
+        <w:rPr/>
+        <w:tab/>
+        <w:t>.~lock.Kevin Startvert video on Git Hub - code typed in by MW.docx#</w:t>
+      </w:r>
+    </w:p>
+    <w:p>
+      <w:pPr>
+        <w:pStyle w:val="Normal"/>
+        <w:rPr/>
+      </w:pPr>
+      <w:r>
+        <w:rPr/>
+        <w:tab/>
+        <w:t>KCC Logo.png</w:t>
+      </w:r>
+    </w:p>
+    <w:p>
+      <w:pPr>
+        <w:pStyle w:val="Normal"/>
+        <w:rPr/>
+      </w:pPr>
+      <w:r>
+        <w:rPr/>
+        <w:tab/>
+        <w:t>Kevin Startvert video on Git Hub - code typed in by MW.docx</w:t>
+      </w:r>
+    </w:p>
+    <w:p>
+      <w:pPr>
+        <w:pStyle w:val="Normal"/>
+        <w:rPr/>
+      </w:pPr>
+      <w:r>
+        <w:rPr/>
+        <w:tab/>
+        <w:t>index.htm</w:t>
+      </w:r>
+    </w:p>
+    <w:p>
+      <w:pPr>
+        <w:pStyle w:val="Normal"/>
+        <w:rPr/>
+      </w:pPr>
+      <w:r>
+        <w:rPr/>
+        <w:tab/>
+        <w:t>secret recipe.htm</w:t>
+      </w:r>
+    </w:p>
+    <w:p>
+      <w:pPr>
+        <w:pStyle w:val="Normal"/>
+        <w:rPr/>
+      </w:pPr>
+      <w:r>
+        <w:rPr/>
+      </w:r>
+    </w:p>
+    <w:p>
+      <w:pPr>
+        <w:pStyle w:val="Normal"/>
+        <w:rPr/>
+      </w:pPr>
+      <w:r>
+        <w:rPr/>
+        <w:t>nothing added to commit but untracked files present (use "git add" to track)</w:t>
+      </w:r>
+    </w:p>
+    <w:p>
+      <w:pPr>
+        <w:pStyle w:val="Normal"/>
+        <w:rPr/>
+      </w:pPr>
+      <w:r>
+        <w:rPr/>
+        <w:t xml:space="preserve">mike@mike-SEi:~/Documents/RUBY-Git-hub-account/Kevin-Stratvert-Git$ </w:t>
+      </w:r>
+    </w:p>
+    <w:p>
+      <w:pPr>
+        <w:pStyle w:val="Normal"/>
+        <w:rPr/>
+      </w:pPr>
+      <w:r>
+        <w:rPr/>
+      </w:r>
+    </w:p>
+    <w:p>
+      <w:pPr>
+        <w:pStyle w:val="Normal"/>
+        <w:rPr>
+          <w:highlight w:val="yellow"/>
+        </w:rPr>
+      </w:pPr>
+      <w:r>
+        <w:rPr>
+          <w:highlight w:val="yellow"/>
+        </w:rPr>
+        <w:t>Next bit</w:t>
+      </w:r>
+    </w:p>
+    <w:p>
+      <w:pPr>
+        <w:pStyle w:val="Normal"/>
+        <w:rPr>
+          <w:highlight w:val="yellow"/>
+        </w:rPr>
+      </w:pPr>
+      <w:r>
+        <w:rPr>
+          <w:highlight w:val="yellow"/>
+        </w:rPr>
+      </w:r>
+    </w:p>
+    <w:p>
+      <w:pPr>
+        <w:pStyle w:val="Normal"/>
+        <w:rPr/>
+      </w:pPr>
+      <w:r>
+        <w:rPr/>
+        <w:t>mike@mike-SEi:~/Documents/RUBY-Git-hub-account/Kevin-Stratvert-Git$ git status</w:t>
+      </w:r>
+    </w:p>
+    <w:p>
+      <w:pPr>
+        <w:pStyle w:val="Normal"/>
+        <w:rPr/>
+      </w:pPr>
+      <w:r>
+        <w:rPr/>
+        <w:t>On branch master</w:t>
+      </w:r>
+    </w:p>
+    <w:p>
+      <w:pPr>
+        <w:pStyle w:val="Normal"/>
+        <w:rPr/>
+      </w:pPr>
+      <w:r>
+        <w:rPr/>
+      </w:r>
+    </w:p>
+    <w:p>
+      <w:pPr>
+        <w:pStyle w:val="Normal"/>
+        <w:rPr/>
+      </w:pPr>
+      <w:r>
+        <w:rPr/>
+        <w:t>No commits yet</w:t>
+      </w:r>
+    </w:p>
+    <w:p>
+      <w:pPr>
+        <w:pStyle w:val="Normal"/>
+        <w:rPr/>
+      </w:pPr>
+      <w:r>
+        <w:rPr/>
+      </w:r>
+    </w:p>
+    <w:p>
+      <w:pPr>
+        <w:pStyle w:val="Normal"/>
+        <w:rPr/>
+      </w:pPr>
+      <w:r>
+        <w:rPr/>
+        <w:t>Changes to be committed:</w:t>
+      </w:r>
+    </w:p>
+    <w:p>
+      <w:pPr>
+        <w:pStyle w:val="Normal"/>
+        <w:rPr/>
+      </w:pPr>
+      <w:r>
+        <w:rPr/>
+        <w:t xml:space="preserve">  </w:t>
+      </w:r>
+      <w:r>
+        <w:rPr/>
+        <w:t>(use "git rm --cached &lt;file&gt;..." to unstage)</w:t>
+      </w:r>
+    </w:p>
+    <w:p>
+      <w:pPr>
+        <w:pStyle w:val="Normal"/>
+        <w:rPr/>
+      </w:pPr>
+      <w:r>
+        <w:rPr/>
+      </w:r>
+    </w:p>
+    <w:p>
+      <w:pPr>
+        <w:pStyle w:val="Normal"/>
+        <w:rPr/>
+      </w:pPr>
+      <w:r>
+        <w:rPr/>
+        <w:tab/>
+        <w:t>new file:   .gitignore</w:t>
+      </w:r>
+    </w:p>
+    <w:p>
+      <w:pPr>
+        <w:pStyle w:val="Normal"/>
+        <w:rPr/>
+      </w:pPr>
+      <w:r>
+        <w:rPr/>
+        <w:tab/>
+        <w:t>new file:   .~lock.Kevin Startvert video on Git Hub - code typed in by MW.docx#</w:t>
+      </w:r>
+    </w:p>
+    <w:p>
+      <w:pPr>
+        <w:pStyle w:val="Normal"/>
+        <w:rPr/>
+      </w:pPr>
+      <w:r>
+        <w:rPr/>
+        <w:tab/>
+        <w:t>new file:   KCC Logo.png</w:t>
+      </w:r>
+    </w:p>
+    <w:p>
+      <w:pPr>
+        <w:pStyle w:val="Normal"/>
+        <w:rPr/>
+      </w:pPr>
+      <w:r>
+        <w:rPr/>
+        <w:tab/>
+        <w:t>new file:   Kevin Startvert video on Git Hub - code typed in by MW.docx</w:t>
+      </w:r>
+    </w:p>
+    <w:p>
+      <w:pPr>
+        <w:pStyle w:val="Normal"/>
+        <w:rPr/>
+      </w:pPr>
+      <w:r>
+        <w:rPr/>
+        <w:tab/>
+        <w:t>new file:   index.htm</w:t>
+      </w:r>
+    </w:p>
+    <w:p>
+      <w:pPr>
+        <w:pStyle w:val="Normal"/>
+        <w:rPr/>
+      </w:pPr>
+      <w:r>
+        <w:rPr/>
+        <w:tab/>
+        <w:t>new file:   secret recipe.htm</w:t>
+      </w:r>
+    </w:p>
+    <w:p>
+      <w:pPr>
+        <w:pStyle w:val="Normal"/>
+        <w:rPr>
+          <w:highlight w:val="yellow"/>
+        </w:rPr>
+      </w:pPr>
+      <w:r>
+        <w:rPr>
+          <w:highlight w:val="yellow"/>
+        </w:rPr>
+      </w:r>
+    </w:p>
+    <w:p>
+      <w:pPr>
+        <w:pStyle w:val="Normal"/>
+        <w:rPr/>
+      </w:pPr>
+      <w:r>
+        <w:rPr/>
+        <w:t>mike@mike-SEi:~/Documents/RUBY-Git-hub-account/Kevin-Stratvert-Git$ git commit -m "Working Kevin Stratvert training video on how to use Git, committing all files to the repsoitory"</w:t>
+      </w:r>
+    </w:p>
+    <w:p>
+      <w:pPr>
+        <w:pStyle w:val="Normal"/>
+        <w:rPr/>
+      </w:pPr>
+      <w:r>
+        <w:rPr/>
+        <w:t>[master (root-commit) f5d8a33] Working Kevin Stratvert training video on how to use Git, committing all files to the repsoitory</w:t>
+      </w:r>
+    </w:p>
+    <w:p>
+      <w:pPr>
+        <w:pStyle w:val="Normal"/>
+        <w:rPr/>
+      </w:pPr>
+      <w:r>
+        <w:rPr/>
+        <w:t xml:space="preserve"> </w:t>
+      </w:r>
+      <w:r>
+        <w:rPr/>
+        <w:t>6 files changed, 45 insertions(+)</w:t>
+      </w:r>
+    </w:p>
+    <w:p>
+      <w:pPr>
+        <w:pStyle w:val="Normal"/>
+        <w:rPr/>
+      </w:pPr>
+      <w:r>
+        <w:rPr/>
+        <w:t xml:space="preserve"> </w:t>
+      </w:r>
+      <w:r>
+        <w:rPr/>
+        <w:t>create mode 100644 .gitignore</w:t>
+      </w:r>
+    </w:p>
+    <w:p>
+      <w:pPr>
+        <w:pStyle w:val="Normal"/>
+        <w:rPr/>
+      </w:pPr>
+      <w:r>
+        <w:rPr/>
+        <w:t xml:space="preserve"> </w:t>
+      </w:r>
+      <w:r>
+        <w:rPr/>
+        <w:t>create mode 100644 .~lock.Kevin Startvert video on Git Hub - code typed in by MW.docx#</w:t>
+      </w:r>
+    </w:p>
+    <w:p>
+      <w:pPr>
+        <w:pStyle w:val="Normal"/>
+        <w:rPr/>
+      </w:pPr>
+      <w:r>
+        <w:rPr/>
+        <w:t xml:space="preserve"> </w:t>
+      </w:r>
+      <w:r>
+        <w:rPr/>
+        <w:t>create mode 100644 KCC Logo.png</w:t>
+      </w:r>
+    </w:p>
+    <w:p>
+      <w:pPr>
+        <w:pStyle w:val="Normal"/>
+        <w:rPr/>
+      </w:pPr>
+      <w:r>
+        <w:rPr/>
+        <w:t xml:space="preserve"> </w:t>
+      </w:r>
+      <w:r>
+        <w:rPr/>
+        <w:t>create mode 100644 Kevin Startvert video on Git Hub - code typed in by MW.docx</w:t>
+      </w:r>
+    </w:p>
+    <w:p>
+      <w:pPr>
+        <w:pStyle w:val="Normal"/>
+        <w:rPr/>
+      </w:pPr>
+      <w:r>
+        <w:rPr/>
+        <w:t xml:space="preserve"> </w:t>
+      </w:r>
+      <w:r>
+        <w:rPr/>
+        <w:t>create mode 100644 index.htm</w:t>
+      </w:r>
+    </w:p>
+    <w:p>
+      <w:pPr>
+        <w:pStyle w:val="Normal"/>
+        <w:rPr/>
+      </w:pPr>
+      <w:r>
+        <w:rPr/>
+        <w:t xml:space="preserve"> </w:t>
+      </w:r>
+      <w:r>
+        <w:rPr/>
+        <w:t>create mode 100644 secret recipe.htm</w:t>
+      </w:r>
+    </w:p>
+    <w:p>
+      <w:pPr>
+        <w:pStyle w:val="Normal"/>
+        <w:rPr/>
+      </w:pPr>
+      <w:r>
+        <w:rPr/>
+        <w:t>mike@mike-SEi:~/Documents/RUBY-Git-hub-account/Kevin-Stratvert-Git$ git status</w:t>
+      </w:r>
+    </w:p>
+    <w:p>
+      <w:pPr>
+        <w:pStyle w:val="Normal"/>
+        <w:rPr/>
+      </w:pPr>
+      <w:r>
+        <w:rPr/>
+        <w:t>On branch master</w:t>
+      </w:r>
+    </w:p>
+    <w:p>
+      <w:pPr>
+        <w:pStyle w:val="Normal"/>
+        <w:rPr/>
+      </w:pPr>
+      <w:r>
+        <w:rPr/>
+        <w:t>nothing to commit, working tree clean</w:t>
+      </w:r>
+    </w:p>
+    <w:p>
+      <w:pPr>
+        <w:pStyle w:val="Normal"/>
+        <w:rPr/>
+      </w:pPr>
+      <w:r>
+        <w:rPr/>
+        <w:t>mike@mike-SEi:~/Documents/RUBY-Git-hub-account/Kevin-Stratvert-Git$ git staus</w:t>
+      </w:r>
+    </w:p>
+    <w:p>
+      <w:pPr>
+        <w:pStyle w:val="Normal"/>
+        <w:rPr/>
+      </w:pPr>
+      <w:r>
+        <w:rPr/>
+        <w:t>git: 'staus' is not a git command. See 'git --help'.</w:t>
+      </w:r>
+    </w:p>
+    <w:p>
+      <w:pPr>
+        <w:pStyle w:val="Normal"/>
+        <w:rPr/>
+      </w:pPr>
+      <w:r>
+        <w:rPr/>
+      </w:r>
+    </w:p>
+    <w:p>
+      <w:pPr>
+        <w:pStyle w:val="Normal"/>
+        <w:rPr/>
+      </w:pPr>
+      <w:r>
+        <w:rPr/>
+        <w:t>The most similar command is</w:t>
+      </w:r>
+    </w:p>
+    <w:p>
+      <w:pPr>
+        <w:pStyle w:val="Normal"/>
+        <w:rPr/>
+      </w:pPr>
+      <w:r>
+        <w:rPr/>
+        <w:tab/>
+        <w:t>status</w:t>
+      </w:r>
+    </w:p>
+    <w:p>
+      <w:pPr>
+        <w:pStyle w:val="Normal"/>
+        <w:rPr/>
+      </w:pPr>
+      <w:r>
+        <w:rPr/>
+        <w:t>mike@mike-SEi:~/Documents/RUBY-Git-hub-account/Kevin-Stratvert-Git$ git status</w:t>
+      </w:r>
+    </w:p>
+    <w:p>
+      <w:pPr>
+        <w:pStyle w:val="Normal"/>
+        <w:rPr/>
+      </w:pPr>
+      <w:r>
+        <w:rPr/>
+        <w:t>On branch master</w:t>
+      </w:r>
+    </w:p>
+    <w:p>
+      <w:pPr>
+        <w:pStyle w:val="Normal"/>
+        <w:rPr/>
+      </w:pPr>
+      <w:r>
+        <w:rPr/>
+        <w:t>Changes not staged for commit:</w:t>
+      </w:r>
+    </w:p>
+    <w:p>
+      <w:pPr>
+        <w:pStyle w:val="Normal"/>
+        <w:rPr/>
+      </w:pPr>
+      <w:r>
+        <w:rPr/>
+        <w:t xml:space="preserve">  </w:t>
+      </w:r>
+      <w:r>
+        <w:rPr/>
+        <w:t>(use "git add &lt;file&gt;..." to update what will be committed)</w:t>
+      </w:r>
+    </w:p>
+    <w:p>
+      <w:pPr>
+        <w:pStyle w:val="Normal"/>
+        <w:rPr/>
+      </w:pPr>
+      <w:r>
+        <w:rPr/>
+        <w:t xml:space="preserve">  </w:t>
+      </w:r>
+      <w:r>
+        <w:rPr/>
+        <w:t>(use "git checkout -- &lt;file&gt;..." to discard changes in working directory)</w:t>
+      </w:r>
+    </w:p>
+    <w:p>
+      <w:pPr>
+        <w:pStyle w:val="Normal"/>
+        <w:rPr/>
+      </w:pPr>
+      <w:r>
+        <w:rPr/>
+      </w:r>
+    </w:p>
+    <w:p>
+      <w:pPr>
+        <w:pStyle w:val="Normal"/>
+        <w:rPr/>
+      </w:pPr>
+      <w:r>
+        <w:rPr/>
+        <w:tab/>
+        <w:t>modified:   index.htm</w:t>
+      </w:r>
+    </w:p>
+    <w:p>
+      <w:pPr>
+        <w:pStyle w:val="Normal"/>
+        <w:rPr/>
+      </w:pPr>
+      <w:r>
+        <w:rPr/>
+      </w:r>
+    </w:p>
+    <w:p>
+      <w:pPr>
+        <w:pStyle w:val="Normal"/>
+        <w:rPr/>
+      </w:pPr>
+      <w:r>
+        <w:rPr/>
+        <w:t>no changes added to commit (use "git add" and/or "git commit -a")</w:t>
+      </w:r>
+    </w:p>
+    <w:p>
+      <w:pPr>
+        <w:pStyle w:val="Normal"/>
+        <w:rPr/>
+      </w:pPr>
+      <w:r>
+        <w:rPr/>
+        <w:t>mike@mike-SEi:~/Documents/RUBY-Git-hub-account/Kevin-Stratvert-Git$ git diff</w:t>
+      </w:r>
+    </w:p>
+    <w:p>
+      <w:pPr>
+        <w:pStyle w:val="Normal"/>
+        <w:rPr/>
+      </w:pPr>
+      <w:r>
+        <w:rPr/>
+        <w:t>diff --git a/index.htm b/index.htm</w:t>
+      </w:r>
+    </w:p>
+    <w:p>
+      <w:pPr>
+        <w:pStyle w:val="Normal"/>
+        <w:rPr/>
+      </w:pPr>
+      <w:r>
+        <w:rPr/>
+        <w:t>index 4b93174..55f822e 100644</w:t>
+      </w:r>
+    </w:p>
+    <w:p>
+      <w:pPr>
+        <w:pStyle w:val="Normal"/>
+        <w:rPr/>
+      </w:pPr>
+      <w:r>
+        <w:rPr/>
+        <w:t>--- a/index.htm</w:t>
+      </w:r>
+    </w:p>
+    <w:p>
+      <w:pPr>
+        <w:pStyle w:val="Normal"/>
+        <w:rPr/>
+      </w:pPr>
+      <w:r>
+        <w:rPr/>
+        <w:t>+++ b/index.htm</w:t>
+      </w:r>
+    </w:p>
+    <w:p>
+      <w:pPr>
+        <w:pStyle w:val="Normal"/>
+        <w:rPr/>
+      </w:pPr>
+      <w:r>
+        <w:rPr/>
+        <w:t>@@ -3,7 +3,7 @@</w:t>
+      </w:r>
+    </w:p>
+    <w:p>
+      <w:pPr>
+        <w:pStyle w:val="Normal"/>
+        <w:rPr/>
+      </w:pPr>
+      <w:r>
+        <w:rPr/>
+        <w:t xml:space="preserve"> </w:t>
+      </w:r>
+      <w:r>
+        <w:rPr/>
+        <w:t>&lt;body&gt;</w:t>
+      </w:r>
+    </w:p>
+    <w:p>
+      <w:pPr>
+        <w:pStyle w:val="Normal"/>
+        <w:rPr/>
+      </w:pPr>
+      <w:r>
+        <w:rPr/>
+        <w:t xml:space="preserve"> </w:t>
+      </w:r>
+    </w:p>
+    <w:p>
+      <w:pPr>
+        <w:pStyle w:val="Normal"/>
+        <w:rPr/>
+      </w:pPr>
+      <w:r>
+        <w:rPr/>
+        <w:t xml:space="preserve"> </w:t>
+      </w:r>
+      <w:r>
+        <w:rPr/>
+        <w:t>&lt;h1&gt;Deliciousness in every bite!&lt;/h1&gt;</w:t>
+      </w:r>
+    </w:p>
+    <w:p>
+      <w:pPr>
+        <w:pStyle w:val="Normal"/>
+        <w:rPr/>
+      </w:pPr>
+      <w:r>
+        <w:rPr/>
+        <w:t>-&lt;p&gt;Every cookie made at the Kevin Cookie company is crafted with only the finest ingredients. Butter from grass fed cows. Unbleached flour with the best flavor and textures. Organic sugar only from India. Eggs from chickens that listen to classical music. Even our water is special. It comes from the Cascade Mountain springs that we hike up to retrieve. Baking is our passion and we take it very seriously.&lt;/p&gt;</w:t>
+      </w:r>
+    </w:p>
+    <w:p>
+      <w:pPr>
+        <w:pStyle w:val="Normal"/>
+        <w:rPr/>
+      </w:pPr>
+      <w:r>
+        <w:rPr/>
+        <w:t>+&lt;p&gt;Every cookie made at the Kevin Cookie company is crafted with only the finest ingredients. Butter from grass fed cows. Unbleached flour with the best flavor and textures. Organic sugar only from India. Eggs from chickens that are free range. Even our water is special. It comes from the Cascade Mountain springs that we hike up to retrieve. Baking is our passion and we take it very seriously.&lt;/p&gt;^M</w:t>
+      </w:r>
+    </w:p>
+    <w:p>
+      <w:pPr>
+        <w:pStyle w:val="Normal"/>
+        <w:rPr/>
+      </w:pPr>
+      <w:r>
+        <w:rPr/>
+        <w:t xml:space="preserve"> </w:t>
+      </w:r>
+    </w:p>
+    <w:p>
+      <w:pPr>
+        <w:pStyle w:val="Normal"/>
+        <w:rPr/>
+      </w:pPr>
+      <w:r>
+        <w:rPr/>
+        <w:t xml:space="preserve"> </w:t>
+      </w:r>
+      <w:r>
+        <w:rPr/>
+        <w:t>&lt;/body&gt;</w:t>
+      </w:r>
+    </w:p>
+    <w:p>
+      <w:pPr>
+        <w:pStyle w:val="Normal"/>
+        <w:rPr/>
+      </w:pPr>
+      <w:r>
+        <w:rPr/>
+        <w:t>-&lt;/html&gt;</w:t>
+      </w:r>
+    </w:p>
+    <w:p>
+      <w:pPr>
+        <w:pStyle w:val="Normal"/>
+        <w:rPr/>
+      </w:pPr>
+      <w:r>
+        <w:rPr/>
+        <w:t>:...skipping...</w:t>
+      </w:r>
+    </w:p>
+    <w:p>
+      <w:pPr>
+        <w:pStyle w:val="Normal"/>
+        <w:rPr/>
+      </w:pPr>
+      <w:r>
+        <w:rPr/>
+        <w:t>diff --git a/index.htm b/index.htm</w:t>
+      </w:r>
+    </w:p>
+    <w:p>
+      <w:pPr>
+        <w:pStyle w:val="Normal"/>
+        <w:rPr/>
+      </w:pPr>
+      <w:r>
+        <w:rPr/>
+        <w:t>index 4b93174..55f822e 100644</w:t>
+      </w:r>
+    </w:p>
+    <w:p>
+      <w:pPr>
+        <w:pStyle w:val="Normal"/>
+        <w:rPr/>
+      </w:pPr>
+      <w:r>
+        <w:rPr/>
+        <w:t>--- a/index.htm</w:t>
+      </w:r>
+    </w:p>
+    <w:p>
+      <w:pPr>
+        <w:pStyle w:val="Normal"/>
+        <w:rPr/>
+      </w:pPr>
+      <w:r>
+        <w:rPr/>
+        <w:t>+++ b/index.htm</w:t>
+      </w:r>
+    </w:p>
+    <w:p>
+      <w:pPr>
+        <w:pStyle w:val="Normal"/>
+        <w:rPr/>
+      </w:pPr>
+      <w:r>
+        <w:rPr/>
+        <w:t>@@ -3,7 +3,7 @@</w:t>
+      </w:r>
+    </w:p>
+    <w:p>
+      <w:pPr>
+        <w:pStyle w:val="Normal"/>
+        <w:rPr/>
+      </w:pPr>
+      <w:r>
+        <w:rPr/>
+        <w:t xml:space="preserve"> </w:t>
+      </w:r>
+      <w:r>
+        <w:rPr/>
+        <w:t>&lt;body&gt;</w:t>
+      </w:r>
+    </w:p>
+    <w:p>
+      <w:pPr>
+        <w:pStyle w:val="Normal"/>
+        <w:rPr/>
+      </w:pPr>
+      <w:r>
+        <w:rPr/>
+        <w:t xml:space="preserve"> </w:t>
+      </w:r>
+    </w:p>
+    <w:p>
+      <w:pPr>
+        <w:pStyle w:val="Normal"/>
+        <w:rPr/>
+      </w:pPr>
+      <w:r>
+        <w:rPr/>
+        <w:t xml:space="preserve"> </w:t>
+      </w:r>
+      <w:r>
+        <w:rPr/>
+        <w:t>&lt;h1&gt;Deliciousness in every bite!&lt;/h1&gt;</w:t>
+      </w:r>
+    </w:p>
+    <w:p>
+      <w:pPr>
+        <w:pStyle w:val="Normal"/>
+        <w:rPr/>
+      </w:pPr>
+      <w:r>
+        <w:rPr/>
+        <w:t>-&lt;p&gt;Every cookie made at the Kevin Cookie company is crafted with only the finest ingredients. Butter from grass fed cows. Unbleached flour with the best flavor and textures. Organic sugar only from India. Eggs from chickens that listen to classical music. Even our water is special. It comes from the Cascade Mountain springs that we hike up to retrieve. Baking is our passion and we take it very seriously.&lt;/p&gt;</w:t>
+      </w:r>
+    </w:p>
+    <w:p>
+      <w:pPr>
+        <w:pStyle w:val="Normal"/>
+        <w:rPr/>
+      </w:pPr>
+      <w:r>
+        <w:rPr/>
+        <w:t>+&lt;p&gt;Every cookie made at the Kevin Cookie company is crafted with only the finest ingredients. Butter from grass fed cows. Unbleached flour with the best flavor and textures. Organic sugar only from India. Eggs from chickens that are free range. Even our water is special. It comes from the Cascade Mountain springs that we hike up to retrieve. Baking is our passion and we take it very seriously.&lt;/p&gt;^M</w:t>
+      </w:r>
+    </w:p>
+    <w:p>
+      <w:pPr>
+        <w:pStyle w:val="Normal"/>
+        <w:rPr/>
+      </w:pPr>
+      <w:r>
+        <w:rPr/>
+        <w:t xml:space="preserve"> </w:t>
+      </w:r>
+    </w:p>
+    <w:p>
+      <w:pPr>
+        <w:pStyle w:val="Normal"/>
+        <w:rPr/>
+      </w:pPr>
+      <w:r>
+        <w:rPr/>
+        <w:t xml:space="preserve"> </w:t>
+      </w:r>
+      <w:r>
+        <w:rPr/>
+        <w:t>&lt;/body&gt;</w:t>
+      </w:r>
+    </w:p>
+    <w:p>
+      <w:pPr>
+        <w:pStyle w:val="Normal"/>
+        <w:rPr/>
+      </w:pPr>
+      <w:r>
+        <w:rPr/>
+        <w:t>-&lt;/html&gt;</w:t>
+      </w:r>
+    </w:p>
+    <w:p>
+      <w:pPr>
+        <w:pStyle w:val="Normal"/>
+        <w:rPr/>
+      </w:pPr>
+      <w:r>
+        <w:rPr/>
+        <w:t>\ No newline at end of file</w:t>
+      </w:r>
+    </w:p>
+    <w:p>
+      <w:pPr>
+        <w:pStyle w:val="Normal"/>
+        <w:rPr/>
+      </w:pPr>
+      <w:r>
+        <w:rPr/>
+        <w:t>+&lt;/html&gt;^M</w:t>
+      </w:r>
+    </w:p>
+    <w:p>
+      <w:pPr>
+        <w:pStyle w:val="Normal"/>
+        <w:rPr/>
+      </w:pPr>
+      <w:r>
+        <w:rPr/>
+        <w:t>~</w:t>
+      </w:r>
+    </w:p>
+    <w:p>
+      <w:pPr>
+        <w:pStyle w:val="Normal"/>
+        <w:rPr/>
+      </w:pPr>
+      <w:r>
+        <w:rPr/>
+        <w:t>~</w:t>
       </w:r>
     </w:p>
     <w:sectPr>

</xml_diff>

<commit_message>
updated temp for baking instructions
</commit_message>
<xml_diff>
--- a/Kevin Startvert video on Git Hub - code typed in by MW.docx
+++ b/Kevin Startvert video on Git Hub - code typed in by MW.docx
@@ -1952,17 +1952,1614 @@
       </w:pPr>
       <w:r>
         <w:rPr/>
-        <w:t>~</w:t>
-      </w:r>
-    </w:p>
-    <w:p>
-      <w:pPr>
-        <w:pStyle w:val="Normal"/>
-        <w:rPr/>
-      </w:pPr>
-      <w:r>
-        <w:rPr/>
-        <w:t>~</w:t>
+      </w:r>
+    </w:p>
+    <w:p>
+      <w:pPr>
+        <w:pStyle w:val="Normal"/>
+        <w:rPr/>
+      </w:pPr>
+      <w:r>
+        <w:rPr/>
+      </w:r>
+    </w:p>
+    <w:p>
+      <w:pPr>
+        <w:pStyle w:val="Normal"/>
+        <w:rPr/>
+      </w:pPr>
+      <w:r>
+        <w:rPr/>
+        <w:t>mike@mike-SEi:~/Documents/RUBY-Git-hub-account/Kevin-Stratvert-Git$ git add index.htm</w:t>
+      </w:r>
+    </w:p>
+    <w:p>
+      <w:pPr>
+        <w:pStyle w:val="Normal"/>
+        <w:rPr/>
+      </w:pPr>
+      <w:r>
+        <w:rPr/>
+        <w:t>mike@mike-SEi:~/Documents/RUBY-Git-hub-account/Kevin-Stratvert-Git$ git status</w:t>
+      </w:r>
+    </w:p>
+    <w:p>
+      <w:pPr>
+        <w:pStyle w:val="Normal"/>
+        <w:rPr/>
+      </w:pPr>
+      <w:r>
+        <w:rPr/>
+        <w:t>On branch master</w:t>
+      </w:r>
+    </w:p>
+    <w:p>
+      <w:pPr>
+        <w:pStyle w:val="Normal"/>
+        <w:rPr/>
+      </w:pPr>
+      <w:r>
+        <w:rPr/>
+        <w:t>Changes to be committed:</w:t>
+      </w:r>
+    </w:p>
+    <w:p>
+      <w:pPr>
+        <w:pStyle w:val="Normal"/>
+        <w:rPr/>
+      </w:pPr>
+      <w:r>
+        <w:rPr/>
+        <w:t xml:space="preserve">  </w:t>
+      </w:r>
+      <w:r>
+        <w:rPr/>
+        <w:t>(use "git reset HEAD &lt;file&gt;..." to unstage)</w:t>
+      </w:r>
+    </w:p>
+    <w:p>
+      <w:pPr>
+        <w:pStyle w:val="Normal"/>
+        <w:rPr/>
+      </w:pPr>
+      <w:r>
+        <w:rPr/>
+      </w:r>
+    </w:p>
+    <w:p>
+      <w:pPr>
+        <w:pStyle w:val="Normal"/>
+        <w:rPr/>
+      </w:pPr>
+      <w:r>
+        <w:rPr/>
+        <w:tab/>
+        <w:t>modified:   index.htm</w:t>
+      </w:r>
+    </w:p>
+    <w:p>
+      <w:pPr>
+        <w:pStyle w:val="Normal"/>
+        <w:rPr/>
+      </w:pPr>
+      <w:r>
+        <w:rPr/>
+      </w:r>
+    </w:p>
+    <w:p>
+      <w:pPr>
+        <w:pStyle w:val="Normal"/>
+        <w:rPr/>
+      </w:pPr>
+      <w:r>
+        <w:rPr/>
+        <w:t>Changes not staged for commit:</w:t>
+      </w:r>
+    </w:p>
+    <w:p>
+      <w:pPr>
+        <w:pStyle w:val="Normal"/>
+        <w:rPr/>
+      </w:pPr>
+      <w:r>
+        <w:rPr/>
+        <w:t xml:space="preserve">  </w:t>
+      </w:r>
+      <w:r>
+        <w:rPr/>
+        <w:t>(use "git add &lt;file&gt;..." to update what will be committed)</w:t>
+      </w:r>
+    </w:p>
+    <w:p>
+      <w:pPr>
+        <w:pStyle w:val="Normal"/>
+        <w:rPr/>
+      </w:pPr>
+      <w:r>
+        <w:rPr/>
+        <w:t xml:space="preserve">  </w:t>
+      </w:r>
+      <w:r>
+        <w:rPr/>
+        <w:t>(use "git checkout -- &lt;file&gt;..." to discard changes in working directory)</w:t>
+      </w:r>
+    </w:p>
+    <w:p>
+      <w:pPr>
+        <w:pStyle w:val="Normal"/>
+        <w:rPr/>
+      </w:pPr>
+      <w:r>
+        <w:rPr/>
+      </w:r>
+    </w:p>
+    <w:p>
+      <w:pPr>
+        <w:pStyle w:val="Normal"/>
+        <w:rPr/>
+      </w:pPr>
+      <w:r>
+        <w:rPr/>
+        <w:tab/>
+        <w:t>modified:   .~lock.Kevin Startvert video on Git Hub - code typed in by MW.docx#</w:t>
+      </w:r>
+    </w:p>
+    <w:p>
+      <w:pPr>
+        <w:pStyle w:val="Normal"/>
+        <w:rPr/>
+      </w:pPr>
+      <w:r>
+        <w:rPr/>
+        <w:tab/>
+        <w:t>modified:   Kevin Startvert video on Git Hub - code typed in by MW.docx</w:t>
+      </w:r>
+    </w:p>
+    <w:p>
+      <w:pPr>
+        <w:pStyle w:val="Normal"/>
+        <w:rPr/>
+      </w:pPr>
+      <w:r>
+        <w:rPr/>
+      </w:r>
+    </w:p>
+    <w:p>
+      <w:pPr>
+        <w:pStyle w:val="Normal"/>
+        <w:rPr/>
+      </w:pPr>
+      <w:r>
+        <w:rPr/>
+        <w:t xml:space="preserve">mike@mike-SEi:~/Documents/RUBY-Git-hub-account/Kevin-Stratvert-Git$ </w:t>
+      </w:r>
+    </w:p>
+    <w:p>
+      <w:pPr>
+        <w:pStyle w:val="Normal"/>
+        <w:rPr/>
+      </w:pPr>
+      <w:r>
+        <w:rPr/>
+      </w:r>
+    </w:p>
+    <w:p>
+      <w:pPr>
+        <w:pStyle w:val="Normal"/>
+        <w:rPr>
+          <w:highlight w:val="cyan"/>
+        </w:rPr>
+      </w:pPr>
+      <w:r>
+        <w:rPr>
+          <w:highlight w:val="cyan"/>
+        </w:rPr>
+        <w:t>mike@mike-SEi:~/Documents/RUBY-Git-hub-account/Kevin-Stratvert-Git$ git reset HEAD index.htm</w:t>
+      </w:r>
+    </w:p>
+    <w:p>
+      <w:pPr>
+        <w:pStyle w:val="Normal"/>
+        <w:rPr>
+          <w:highlight w:val="cyan"/>
+        </w:rPr>
+      </w:pPr>
+      <w:r>
+        <w:rPr>
+          <w:highlight w:val="cyan"/>
+        </w:rPr>
+      </w:r>
+    </w:p>
+    <w:p>
+      <w:pPr>
+        <w:pStyle w:val="Normal"/>
+        <w:rPr>
+          <w:highlight w:val="cyan"/>
+        </w:rPr>
+      </w:pPr>
+      <w:r>
+        <w:rPr>
+          <w:highlight w:val="cyan"/>
+        </w:rPr>
+        <w:t xml:space="preserve">USE  </w:t>
+      </w:r>
+      <w:r>
+        <w:rPr>
+          <w:highlight w:val="cyan"/>
+        </w:rPr>
+        <w:t>git reset HEAD</w:t>
+      </w:r>
+      <w:r>
+        <w:rPr>
+          <w:highlight w:val="cyan"/>
+        </w:rPr>
+        <w:t xml:space="preserve"> ON LINUX MINT 19 INSTEAD OF  git restore --staged</w:t>
+      </w:r>
+    </w:p>
+    <w:p>
+      <w:pPr>
+        <w:pStyle w:val="Normal"/>
+        <w:rPr>
+          <w:highlight w:val="cyan"/>
+        </w:rPr>
+      </w:pPr>
+      <w:r>
+        <w:rPr>
+          <w:highlight w:val="cyan"/>
+        </w:rPr>
+      </w:r>
+    </w:p>
+    <w:p>
+      <w:pPr>
+        <w:pStyle w:val="Normal"/>
+        <w:rPr/>
+      </w:pPr>
+      <w:r>
+        <w:rPr/>
+      </w:r>
+    </w:p>
+    <w:p>
+      <w:pPr>
+        <w:pStyle w:val="Normal"/>
+        <w:rPr/>
+      </w:pPr>
+      <w:r>
+        <w:rPr/>
+        <w:t>mike@mike-SEi:~/Documents/RUBY-Git-hub-account/Kevin-Stratvert-Git$ git restore --staged index.htm</w:t>
+      </w:r>
+    </w:p>
+    <w:p>
+      <w:pPr>
+        <w:pStyle w:val="Normal"/>
+        <w:rPr/>
+      </w:pPr>
+      <w:r>
+        <w:rPr/>
+        <w:t>git: 'restore' is not a git command. See 'git --help'.</w:t>
+      </w:r>
+    </w:p>
+    <w:p>
+      <w:pPr>
+        <w:pStyle w:val="Normal"/>
+        <w:rPr/>
+      </w:pPr>
+      <w:r>
+        <w:rPr/>
+      </w:r>
+    </w:p>
+    <w:p>
+      <w:pPr>
+        <w:pStyle w:val="Normal"/>
+        <w:rPr/>
+      </w:pPr>
+      <w:r>
+        <w:rPr/>
+        <w:t>The most similar command is</w:t>
+      </w:r>
+    </w:p>
+    <w:p>
+      <w:pPr>
+        <w:pStyle w:val="Normal"/>
+        <w:rPr/>
+      </w:pPr>
+      <w:r>
+        <w:rPr/>
+        <w:tab/>
+        <w:t>remote</w:t>
+      </w:r>
+    </w:p>
+    <w:p>
+      <w:pPr>
+        <w:pStyle w:val="Normal"/>
+        <w:rPr/>
+      </w:pPr>
+      <w:r>
+        <w:rPr/>
+        <w:t>mike@mike-SEi:~/Documents/RUBY-Git-hub-account/Kevin-Stratvert-Git$ git --version</w:t>
+      </w:r>
+    </w:p>
+    <w:p>
+      <w:pPr>
+        <w:pStyle w:val="Normal"/>
+        <w:rPr/>
+      </w:pPr>
+      <w:r>
+        <w:rPr/>
+        <w:t>git version 2.17.1</w:t>
+      </w:r>
+    </w:p>
+    <w:p>
+      <w:pPr>
+        <w:pStyle w:val="Normal"/>
+        <w:rPr/>
+      </w:pPr>
+      <w:r>
+        <w:rPr/>
+        <w:t>mike@mike-SEi:~/Documents/RUBY-Git-hub-account/Kevin-Stratvert-Git$ git reset HEAD --staged index.htm</w:t>
+      </w:r>
+    </w:p>
+    <w:p>
+      <w:pPr>
+        <w:pStyle w:val="Normal"/>
+        <w:rPr/>
+      </w:pPr>
+      <w:r>
+        <w:rPr/>
+        <w:t>error: unknown option `staged'</w:t>
+      </w:r>
+    </w:p>
+    <w:p>
+      <w:pPr>
+        <w:pStyle w:val="Normal"/>
+        <w:rPr/>
+      </w:pPr>
+      <w:r>
+        <w:rPr/>
+        <w:t>usage: git reset [--mixed | --soft | --hard | --merge | --keep] [-q] [&lt;commit&gt;]</w:t>
+      </w:r>
+    </w:p>
+    <w:p>
+      <w:pPr>
+        <w:pStyle w:val="Normal"/>
+        <w:rPr/>
+      </w:pPr>
+      <w:r>
+        <w:rPr/>
+        <w:t xml:space="preserve">   </w:t>
+      </w:r>
+      <w:r>
+        <w:rPr/>
+        <w:t>or: git reset [-q] [&lt;tree-ish&gt;] [--] &lt;paths&gt;...</w:t>
+      </w:r>
+    </w:p>
+    <w:p>
+      <w:pPr>
+        <w:pStyle w:val="Normal"/>
+        <w:rPr/>
+      </w:pPr>
+      <w:r>
+        <w:rPr/>
+        <w:t xml:space="preserve">   </w:t>
+      </w:r>
+      <w:r>
+        <w:rPr/>
+        <w:t>or: git reset --patch [&lt;tree-ish&gt;] [--] [&lt;paths&gt;...]</w:t>
+      </w:r>
+    </w:p>
+    <w:p>
+      <w:pPr>
+        <w:pStyle w:val="Normal"/>
+        <w:rPr/>
+      </w:pPr>
+      <w:r>
+        <w:rPr/>
+      </w:r>
+    </w:p>
+    <w:p>
+      <w:pPr>
+        <w:pStyle w:val="Normal"/>
+        <w:rPr/>
+      </w:pPr>
+      <w:r>
+        <w:rPr/>
+        <w:t xml:space="preserve">    </w:t>
+      </w:r>
+      <w:r>
+        <w:rPr/>
+        <w:t>-q, --quiet           be quiet, only report errors</w:t>
+      </w:r>
+    </w:p>
+    <w:p>
+      <w:pPr>
+        <w:pStyle w:val="Normal"/>
+        <w:rPr/>
+      </w:pPr>
+      <w:r>
+        <w:rPr/>
+        <w:t xml:space="preserve">    </w:t>
+      </w:r>
+      <w:r>
+        <w:rPr/>
+        <w:t>--mixed               reset HEAD and index</w:t>
+      </w:r>
+    </w:p>
+    <w:p>
+      <w:pPr>
+        <w:pStyle w:val="Normal"/>
+        <w:rPr/>
+      </w:pPr>
+      <w:r>
+        <w:rPr/>
+        <w:t xml:space="preserve">    </w:t>
+      </w:r>
+      <w:r>
+        <w:rPr/>
+        <w:t>--soft                reset only HEAD</w:t>
+      </w:r>
+    </w:p>
+    <w:p>
+      <w:pPr>
+        <w:pStyle w:val="Normal"/>
+        <w:rPr/>
+      </w:pPr>
+      <w:r>
+        <w:rPr/>
+        <w:t xml:space="preserve">    </w:t>
+      </w:r>
+      <w:r>
+        <w:rPr/>
+        <w:t>--hard                reset HEAD, index and working tree</w:t>
+      </w:r>
+    </w:p>
+    <w:p>
+      <w:pPr>
+        <w:pStyle w:val="Normal"/>
+        <w:rPr/>
+      </w:pPr>
+      <w:r>
+        <w:rPr/>
+        <w:t xml:space="preserve">    </w:t>
+      </w:r>
+      <w:r>
+        <w:rPr/>
+        <w:t>--merge               reset HEAD, index and working tree</w:t>
+      </w:r>
+    </w:p>
+    <w:p>
+      <w:pPr>
+        <w:pStyle w:val="Normal"/>
+        <w:rPr/>
+      </w:pPr>
+      <w:r>
+        <w:rPr/>
+        <w:t xml:space="preserve">    </w:t>
+      </w:r>
+      <w:r>
+        <w:rPr/>
+        <w:t>--keep                reset HEAD but keep local changes</w:t>
+      </w:r>
+    </w:p>
+    <w:p>
+      <w:pPr>
+        <w:pStyle w:val="Normal"/>
+        <w:rPr/>
+      </w:pPr>
+      <w:r>
+        <w:rPr/>
+        <w:t xml:space="preserve">    </w:t>
+      </w:r>
+      <w:r>
+        <w:rPr/>
+        <w:t>--recurse-submodules[=&lt;reset&gt;]</w:t>
+      </w:r>
+    </w:p>
+    <w:p>
+      <w:pPr>
+        <w:pStyle w:val="Normal"/>
+        <w:rPr/>
+      </w:pPr>
+      <w:r>
+        <w:rPr/>
+        <w:t xml:space="preserve">                          </w:t>
+      </w:r>
+      <w:r>
+        <w:rPr/>
+        <w:t>control recursive updating of submodules</w:t>
+      </w:r>
+    </w:p>
+    <w:p>
+      <w:pPr>
+        <w:pStyle w:val="Normal"/>
+        <w:rPr/>
+      </w:pPr>
+      <w:r>
+        <w:rPr/>
+        <w:t xml:space="preserve">    </w:t>
+      </w:r>
+      <w:r>
+        <w:rPr/>
+        <w:t>-p, --patch           select hunks interactively</w:t>
+      </w:r>
+    </w:p>
+    <w:p>
+      <w:pPr>
+        <w:pStyle w:val="Normal"/>
+        <w:rPr/>
+      </w:pPr>
+      <w:r>
+        <w:rPr/>
+        <w:t xml:space="preserve">    </w:t>
+      </w:r>
+      <w:r>
+        <w:rPr/>
+        <w:t>-N, --intent-to-add   record only the fact that removed paths will be added later</w:t>
+      </w:r>
+    </w:p>
+    <w:p>
+      <w:pPr>
+        <w:pStyle w:val="Normal"/>
+        <w:rPr/>
+      </w:pPr>
+      <w:r>
+        <w:rPr/>
+      </w:r>
+    </w:p>
+    <w:p>
+      <w:pPr>
+        <w:pStyle w:val="Normal"/>
+        <w:rPr/>
+      </w:pPr>
+      <w:r>
+        <w:rPr/>
+        <w:t>mike@mike-SEi:~/Documents/RUBY-Git-hub-account/Kevin-Stratvert-Git$ git reset HEAD index.htm</w:t>
+      </w:r>
+    </w:p>
+    <w:p>
+      <w:pPr>
+        <w:pStyle w:val="Normal"/>
+        <w:rPr/>
+      </w:pPr>
+      <w:r>
+        <w:rPr/>
+        <w:t>Unstaged changes after reset:</w:t>
+      </w:r>
+    </w:p>
+    <w:p>
+      <w:pPr>
+        <w:pStyle w:val="Normal"/>
+        <w:rPr/>
+      </w:pPr>
+      <w:r>
+        <w:rPr/>
+        <w:t>M</w:t>
+        <w:tab/>
+        <w:t>.~lock.Kevin Startvert video on Git Hub - code typed in by MW.docx#</w:t>
+      </w:r>
+    </w:p>
+    <w:p>
+      <w:pPr>
+        <w:pStyle w:val="Normal"/>
+        <w:rPr/>
+      </w:pPr>
+      <w:r>
+        <w:rPr/>
+        <w:t>M</w:t>
+        <w:tab/>
+        <w:t>Kevin Startvert video on Git Hub - code typed in by MW.docx</w:t>
+      </w:r>
+    </w:p>
+    <w:p>
+      <w:pPr>
+        <w:pStyle w:val="Normal"/>
+        <w:rPr/>
+      </w:pPr>
+      <w:r>
+        <w:rPr/>
+        <w:t>M</w:t>
+        <w:tab/>
+        <w:t>index.htm</w:t>
+      </w:r>
+    </w:p>
+    <w:p>
+      <w:pPr>
+        <w:pStyle w:val="Normal"/>
+        <w:rPr/>
+      </w:pPr>
+      <w:r>
+        <w:rPr/>
+        <w:t>mike@mike-SEi:~/Documents/RUBY-Git-hub-account/Kevin-Stratvert-Git$ git commit -a -m "updated text to free range"</w:t>
+      </w:r>
+    </w:p>
+    <w:p>
+      <w:pPr>
+        <w:pStyle w:val="Normal"/>
+        <w:rPr/>
+      </w:pPr>
+      <w:r>
+        <w:rPr/>
+        <w:t>[master 4db4350] updated text to free range</w:t>
+      </w:r>
+    </w:p>
+    <w:p>
+      <w:pPr>
+        <w:pStyle w:val="Normal"/>
+        <w:rPr/>
+      </w:pPr>
+      <w:r>
+        <w:rPr/>
+        <w:t xml:space="preserve"> </w:t>
+      </w:r>
+      <w:r>
+        <w:rPr/>
+        <w:t>3 files changed, 3 insertions(+), 3 deletions(-)</w:t>
+      </w:r>
+    </w:p>
+    <w:p>
+      <w:pPr>
+        <w:pStyle w:val="Normal"/>
+        <w:rPr/>
+      </w:pPr>
+      <w:r>
+        <w:rPr/>
+        <w:t xml:space="preserve"> </w:t>
+      </w:r>
+      <w:r>
+        <w:rPr/>
+        <w:t>rewrite Kevin Startvert video on Git Hub - code typed in by MW.docx (69%)</w:t>
+      </w:r>
+    </w:p>
+    <w:p>
+      <w:pPr>
+        <w:pStyle w:val="Normal"/>
+        <w:rPr/>
+      </w:pPr>
+      <w:r>
+        <w:rPr/>
+        <w:t xml:space="preserve">mike@mike-SEi:~/Documents/RUBY-Git-hub-account/Kevin-Stratvert-Git$ </w:t>
+      </w:r>
+    </w:p>
+    <w:p>
+      <w:pPr>
+        <w:pStyle w:val="Normal"/>
+        <w:rPr/>
+      </w:pPr>
+      <w:r>
+        <w:rPr/>
+      </w:r>
+    </w:p>
+    <w:p>
+      <w:pPr>
+        <w:pStyle w:val="Normal"/>
+        <w:rPr>
+          <w:highlight w:val="yellow"/>
+        </w:rPr>
+      </w:pPr>
+      <w:r>
+        <w:rPr>
+          <w:highlight w:val="yellow"/>
+        </w:rPr>
+        <w:t>AT THIS POINT MANUALLY DELETED FILE CALLED SECRET RECIPE IN KEVIN STATVERT FOLDER - GIT WILL RECOGNIZE THIS - SEE BELOW</w:t>
+      </w:r>
+    </w:p>
+    <w:p>
+      <w:pPr>
+        <w:pStyle w:val="Normal"/>
+        <w:rPr/>
+      </w:pPr>
+      <w:r>
+        <w:rPr/>
+      </w:r>
+    </w:p>
+    <w:p>
+      <w:pPr>
+        <w:pStyle w:val="Normal"/>
+        <w:rPr/>
+      </w:pPr>
+      <w:r>
+        <w:rPr/>
+        <w:t>mike@mike-SEi:~/Documents/RUBY-Git-hub-account/Kevin-Stratvert-Git$ git status</w:t>
+      </w:r>
+    </w:p>
+    <w:p>
+      <w:pPr>
+        <w:pStyle w:val="Normal"/>
+        <w:rPr/>
+      </w:pPr>
+      <w:r>
+        <w:rPr/>
+        <w:t>On branch master</w:t>
+      </w:r>
+    </w:p>
+    <w:p>
+      <w:pPr>
+        <w:pStyle w:val="Normal"/>
+        <w:rPr/>
+      </w:pPr>
+      <w:r>
+        <w:rPr/>
+        <w:t>Changes not staged for commit:</w:t>
+      </w:r>
+    </w:p>
+    <w:p>
+      <w:pPr>
+        <w:pStyle w:val="Normal"/>
+        <w:rPr/>
+      </w:pPr>
+      <w:r>
+        <w:rPr/>
+        <w:t xml:space="preserve">  </w:t>
+      </w:r>
+      <w:r>
+        <w:rPr/>
+        <w:t>(use "git add/rm &lt;file&gt;..." to update what will be committed)</w:t>
+      </w:r>
+    </w:p>
+    <w:p>
+      <w:pPr>
+        <w:pStyle w:val="Normal"/>
+        <w:rPr/>
+      </w:pPr>
+      <w:r>
+        <w:rPr/>
+        <w:t xml:space="preserve">  </w:t>
+      </w:r>
+      <w:r>
+        <w:rPr/>
+        <w:t>(use "git checkout -- &lt;file&gt;..." to discard changes in working directory)</w:t>
+      </w:r>
+    </w:p>
+    <w:p>
+      <w:pPr>
+        <w:pStyle w:val="Normal"/>
+        <w:rPr/>
+      </w:pPr>
+      <w:r>
+        <w:rPr/>
+      </w:r>
+    </w:p>
+    <w:p>
+      <w:pPr>
+        <w:pStyle w:val="Normal"/>
+        <w:rPr/>
+      </w:pPr>
+      <w:r>
+        <w:rPr/>
+        <w:tab/>
+        <w:t>modified:   .~lock.Kevin Startvert video on Git Hub - code typed in by MW.docx#</w:t>
+      </w:r>
+    </w:p>
+    <w:p>
+      <w:pPr>
+        <w:pStyle w:val="Normal"/>
+        <w:rPr/>
+      </w:pPr>
+      <w:r>
+        <w:rPr/>
+        <w:tab/>
+        <w:t>modified:   Kevin Startvert video on Git Hub - code typed in by MW.docx</w:t>
+      </w:r>
+    </w:p>
+    <w:p>
+      <w:pPr>
+        <w:pStyle w:val="Normal"/>
+        <w:rPr/>
+      </w:pPr>
+      <w:r>
+        <w:rPr/>
+        <w:tab/>
+      </w:r>
+      <w:r>
+        <w:rPr>
+          <w:highlight w:val="yellow"/>
+        </w:rPr>
+        <w:t>deleted:    secret recipe.htm</w:t>
+      </w:r>
+    </w:p>
+    <w:p>
+      <w:pPr>
+        <w:pStyle w:val="Normal"/>
+        <w:rPr/>
+      </w:pPr>
+      <w:r>
+        <w:rPr/>
+      </w:r>
+    </w:p>
+    <w:p>
+      <w:pPr>
+        <w:pStyle w:val="Normal"/>
+        <w:rPr/>
+      </w:pPr>
+      <w:r>
+        <w:rPr/>
+        <w:t>no changes added to commit (use "git add" and/or "git commit -a")</w:t>
+      </w:r>
+    </w:p>
+    <w:p>
+      <w:pPr>
+        <w:pStyle w:val="Normal"/>
+        <w:rPr/>
+      </w:pPr>
+      <w:r>
+        <w:rPr/>
+        <w:t xml:space="preserve">mike@mike-SEi:~/Documents/RUBY-Git-hub-account/Kevin-Stratvert-Git$ </w:t>
+      </w:r>
+    </w:p>
+    <w:p>
+      <w:pPr>
+        <w:pStyle w:val="Normal"/>
+        <w:rPr/>
+      </w:pPr>
+      <w:r>
+        <w:rPr/>
+      </w:r>
+    </w:p>
+    <w:p>
+      <w:pPr>
+        <w:pStyle w:val="Normal"/>
+        <w:rPr/>
+      </w:pPr>
+      <w:r>
+        <w:rPr/>
+      </w:r>
+    </w:p>
+    <w:p>
+      <w:pPr>
+        <w:pStyle w:val="Normal"/>
+        <w:rPr>
+          <w:highlight w:val="yellow"/>
+        </w:rPr>
+      </w:pPr>
+      <w:r>
+        <w:rPr>
+          <w:highlight w:val="yellow"/>
+        </w:rPr>
+        <w:t>NOTE - THE WHOLE GIT HEAD PART DID NOT WORK - ON THIS MACHINE I AM USING GIT VERSION 2.17 AND THE CHANGES CAME IN LATER AT GIT 2.23</w:t>
+      </w:r>
+    </w:p>
+    <w:p>
+      <w:pPr>
+        <w:pStyle w:val="Normal"/>
+        <w:rPr>
+          <w:highlight w:val="yellow"/>
+        </w:rPr>
+      </w:pPr>
+      <w:r>
+        <w:rPr>
+          <w:highlight w:val="yellow"/>
+        </w:rPr>
+      </w:r>
+    </w:p>
+    <w:p>
+      <w:pPr>
+        <w:pStyle w:val="Normal"/>
+        <w:rPr/>
+      </w:pPr>
+      <w:r>
+        <w:rPr/>
+      </w:r>
+    </w:p>
+    <w:p>
+      <w:pPr>
+        <w:pStyle w:val="Normal"/>
+        <w:rPr/>
+      </w:pPr>
+      <w:r>
+        <w:rPr/>
+        <w:t>The most similar command is</w:t>
+      </w:r>
+    </w:p>
+    <w:p>
+      <w:pPr>
+        <w:pStyle w:val="Normal"/>
+        <w:rPr/>
+      </w:pPr>
+      <w:r>
+        <w:rPr/>
+        <w:tab/>
+        <w:t>remote</w:t>
+      </w:r>
+    </w:p>
+    <w:p>
+      <w:pPr>
+        <w:pStyle w:val="Normal"/>
+        <w:rPr/>
+      </w:pPr>
+      <w:r>
+        <w:rPr/>
+        <w:t>mike@mike-SEi:~/Documents/RUBY-Git-hub-account/Kevin-Stratvert-Git$ git reset HEAD "secret recipe.htm"</w:t>
+      </w:r>
+    </w:p>
+    <w:p>
+      <w:pPr>
+        <w:pStyle w:val="Normal"/>
+        <w:rPr/>
+      </w:pPr>
+      <w:r>
+        <w:rPr/>
+        <w:t>Unstaged changes after reset:</w:t>
+      </w:r>
+    </w:p>
+    <w:p>
+      <w:pPr>
+        <w:pStyle w:val="Normal"/>
+        <w:rPr/>
+      </w:pPr>
+      <w:r>
+        <w:rPr/>
+        <w:t>M</w:t>
+        <w:tab/>
+        <w:t>.~lock.Kevin Startvert video on Git Hub - code typed in by MW.docx#</w:t>
+      </w:r>
+    </w:p>
+    <w:p>
+      <w:pPr>
+        <w:pStyle w:val="Normal"/>
+        <w:rPr/>
+      </w:pPr>
+      <w:r>
+        <w:rPr/>
+        <w:t>M</w:t>
+        <w:tab/>
+        <w:t>Kevin Startvert video on Git Hub - code typed in by MW.docx</w:t>
+      </w:r>
+    </w:p>
+    <w:p>
+      <w:pPr>
+        <w:pStyle w:val="Normal"/>
+        <w:rPr/>
+      </w:pPr>
+      <w:r>
+        <w:rPr/>
+        <w:t>D</w:t>
+        <w:tab/>
+        <w:t>secret recipe.htm</w:t>
+      </w:r>
+    </w:p>
+    <w:p>
+      <w:pPr>
+        <w:pStyle w:val="Normal"/>
+        <w:rPr/>
+      </w:pPr>
+      <w:r>
+        <w:rPr/>
+        <w:t>mike@mike-SEi:~/Documents/RUBY-Git-hub-account/Kevin-Stratvert-Git$ git status</w:t>
+      </w:r>
+    </w:p>
+    <w:p>
+      <w:pPr>
+        <w:pStyle w:val="Normal"/>
+        <w:rPr/>
+      </w:pPr>
+      <w:r>
+        <w:rPr/>
+        <w:t>On branch master</w:t>
+      </w:r>
+    </w:p>
+    <w:p>
+      <w:pPr>
+        <w:pStyle w:val="Normal"/>
+        <w:rPr/>
+      </w:pPr>
+      <w:r>
+        <w:rPr/>
+        <w:t>Changes not staged for commit:</w:t>
+      </w:r>
+    </w:p>
+    <w:p>
+      <w:pPr>
+        <w:pStyle w:val="Normal"/>
+        <w:rPr/>
+      </w:pPr>
+      <w:r>
+        <w:rPr/>
+        <w:t xml:space="preserve">  </w:t>
+      </w:r>
+      <w:r>
+        <w:rPr/>
+        <w:t>(use "git add/rm &lt;file&gt;..." to update what will be committed)</w:t>
+      </w:r>
+    </w:p>
+    <w:p>
+      <w:pPr>
+        <w:pStyle w:val="Normal"/>
+        <w:rPr/>
+      </w:pPr>
+      <w:r>
+        <w:rPr/>
+        <w:t xml:space="preserve">  </w:t>
+      </w:r>
+      <w:r>
+        <w:rPr/>
+        <w:t>(use "git checkout -- &lt;file&gt;..." to discard changes in working directory)</w:t>
+      </w:r>
+    </w:p>
+    <w:p>
+      <w:pPr>
+        <w:pStyle w:val="Normal"/>
+        <w:rPr/>
+      </w:pPr>
+      <w:r>
+        <w:rPr/>
+      </w:r>
+    </w:p>
+    <w:p>
+      <w:pPr>
+        <w:pStyle w:val="Normal"/>
+        <w:rPr/>
+      </w:pPr>
+      <w:r>
+        <w:rPr/>
+        <w:tab/>
+        <w:t>modified:   .~lock.Kevin Startvert video on Git Hub - code typed in by MW.docx#</w:t>
+      </w:r>
+    </w:p>
+    <w:p>
+      <w:pPr>
+        <w:pStyle w:val="Normal"/>
+        <w:rPr/>
+      </w:pPr>
+      <w:r>
+        <w:rPr/>
+        <w:tab/>
+        <w:t>modified:   Kevin Startvert video on Git Hub - code typed in by MW.docx</w:t>
+      </w:r>
+    </w:p>
+    <w:p>
+      <w:pPr>
+        <w:pStyle w:val="Normal"/>
+        <w:rPr/>
+      </w:pPr>
+      <w:r>
+        <w:rPr/>
+        <w:tab/>
+        <w:t>deleted:    secret recipe.htm</w:t>
+      </w:r>
+    </w:p>
+    <w:p>
+      <w:pPr>
+        <w:pStyle w:val="Normal"/>
+        <w:rPr/>
+      </w:pPr>
+      <w:r>
+        <w:rPr/>
+      </w:r>
+    </w:p>
+    <w:p>
+      <w:pPr>
+        <w:pStyle w:val="Normal"/>
+        <w:rPr/>
+      </w:pPr>
+      <w:r>
+        <w:rPr/>
+        <w:t>no changes added to commit (use "git add" and/or "git commit -a")</w:t>
+      </w:r>
+    </w:p>
+    <w:p>
+      <w:pPr>
+        <w:pStyle w:val="Normal"/>
+        <w:rPr/>
+      </w:pPr>
+      <w:r>
+        <w:rPr/>
+        <w:t>mike@mike-SEi:~/Documents/RUBY-Git-hub-account/Kevin-Stratvert-Git$ git status</w:t>
+      </w:r>
+    </w:p>
+    <w:p>
+      <w:pPr>
+        <w:pStyle w:val="Normal"/>
+        <w:rPr/>
+      </w:pPr>
+      <w:r>
+        <w:rPr/>
+        <w:t>On branch master</w:t>
+      </w:r>
+    </w:p>
+    <w:p>
+      <w:pPr>
+        <w:pStyle w:val="Normal"/>
+        <w:rPr/>
+      </w:pPr>
+      <w:r>
+        <w:rPr/>
+        <w:t>Changes not staged for commit:</w:t>
+      </w:r>
+    </w:p>
+    <w:p>
+      <w:pPr>
+        <w:pStyle w:val="Normal"/>
+        <w:rPr/>
+      </w:pPr>
+      <w:r>
+        <w:rPr/>
+        <w:t xml:space="preserve">  </w:t>
+      </w:r>
+      <w:r>
+        <w:rPr/>
+        <w:t>(use "git add &lt;file&gt;..." to update what will be committed)</w:t>
+      </w:r>
+    </w:p>
+    <w:p>
+      <w:pPr>
+        <w:pStyle w:val="Normal"/>
+        <w:rPr/>
+      </w:pPr>
+      <w:r>
+        <w:rPr/>
+        <w:t xml:space="preserve">  </w:t>
+      </w:r>
+      <w:r>
+        <w:rPr/>
+        <w:t>(use "git checkout -- &lt;file&gt;..." to discard changes in working directory)</w:t>
+      </w:r>
+    </w:p>
+    <w:p>
+      <w:pPr>
+        <w:pStyle w:val="Normal"/>
+        <w:rPr/>
+      </w:pPr>
+      <w:r>
+        <w:rPr/>
+      </w:r>
+    </w:p>
+    <w:p>
+      <w:pPr>
+        <w:pStyle w:val="Normal"/>
+        <w:rPr/>
+      </w:pPr>
+      <w:r>
+        <w:rPr/>
+        <w:tab/>
+        <w:t>modified:   .~lock.Kevin Startvert video on Git Hub - code typed in by MW.docx#</w:t>
+      </w:r>
+    </w:p>
+    <w:p>
+      <w:pPr>
+        <w:pStyle w:val="Normal"/>
+        <w:rPr/>
+      </w:pPr>
+      <w:r>
+        <w:rPr/>
+        <w:tab/>
+        <w:t>modified:   Kevin Startvert video on Git Hub - code typed in by MW.docx</w:t>
+      </w:r>
+    </w:p>
+    <w:p>
+      <w:pPr>
+        <w:pStyle w:val="Normal"/>
+        <w:rPr/>
+      </w:pPr>
+      <w:r>
+        <w:rPr/>
+      </w:r>
+    </w:p>
+    <w:p>
+      <w:pPr>
+        <w:pStyle w:val="Normal"/>
+        <w:rPr/>
+      </w:pPr>
+      <w:r>
+        <w:rPr/>
+        <w:t>no changes added to commit (use "git add" and/or "git commit -a")</w:t>
+      </w:r>
+    </w:p>
+    <w:p>
+      <w:pPr>
+        <w:pStyle w:val="Normal"/>
+        <w:rPr/>
+      </w:pPr>
+      <w:r>
+        <w:rPr/>
+        <w:t>mike@mike-SEi:~/Documents/RUBY-Git-hub-account/Kevin-Stratvert-Git$ git mv "KCC Logo.png" "Primary Logo.png"</w:t>
+      </w:r>
+    </w:p>
+    <w:p>
+      <w:pPr>
+        <w:pStyle w:val="Normal"/>
+        <w:rPr/>
+      </w:pPr>
+      <w:r>
+        <w:rPr/>
+        <w:t>mike@mike-SEi:~/Documents/RUBY-Git-hub-account/Kevin-Stratvert-Git$ git commit -m "changed the file name of an image"</w:t>
+      </w:r>
+    </w:p>
+    <w:p>
+      <w:pPr>
+        <w:pStyle w:val="Normal"/>
+        <w:rPr/>
+      </w:pPr>
+      <w:r>
+        <w:rPr/>
+        <w:t>[master a8af692] changed the file name of an image</w:t>
+      </w:r>
+    </w:p>
+    <w:p>
+      <w:pPr>
+        <w:pStyle w:val="Normal"/>
+        <w:rPr/>
+      </w:pPr>
+      <w:r>
+        <w:rPr/>
+        <w:t xml:space="preserve"> </w:t>
+      </w:r>
+      <w:r>
+        <w:rPr/>
+        <w:t>1 file changed, 0 insertions(+), 0 deletions(-)</w:t>
+      </w:r>
+    </w:p>
+    <w:p>
+      <w:pPr>
+        <w:pStyle w:val="Normal"/>
+        <w:rPr/>
+      </w:pPr>
+      <w:r>
+        <w:rPr/>
+        <w:t xml:space="preserve"> </w:t>
+      </w:r>
+      <w:r>
+        <w:rPr/>
+        <w:t>rename KCC Logo.png =&gt; Primary Logo.png (100%)</w:t>
+      </w:r>
+    </w:p>
+    <w:p>
+      <w:pPr>
+        <w:pStyle w:val="Normal"/>
+        <w:rPr/>
+      </w:pPr>
+      <w:r>
+        <w:rPr/>
+        <w:t xml:space="preserve">mike@mike-SEi:~/Documents/RUBY-Git-hub-account/Kevin-Stratvert-Git$ </w:t>
+      </w:r>
+      <w:r>
+        <w:rPr>
+          <w:highlight w:val="yellow"/>
+        </w:rPr>
+        <w:t>git log</w:t>
+      </w:r>
+    </w:p>
+    <w:p>
+      <w:pPr>
+        <w:pStyle w:val="Normal"/>
+        <w:rPr/>
+      </w:pPr>
+      <w:r>
+        <w:rPr/>
+        <w:t>commit a8af692890e3b3480e028ac642015fa1b109cd57 (HEAD -&gt; master)</w:t>
+      </w:r>
+    </w:p>
+    <w:p>
+      <w:pPr>
+        <w:pStyle w:val="Normal"/>
+        <w:rPr/>
+      </w:pPr>
+      <w:r>
+        <w:rPr/>
+        <w:t>Author: Mike-Ward-773 &lt;michaelward773@gmail.com&gt;</w:t>
+      </w:r>
+    </w:p>
+    <w:p>
+      <w:pPr>
+        <w:pStyle w:val="Normal"/>
+        <w:rPr/>
+      </w:pPr>
+      <w:r>
+        <w:rPr/>
+        <w:t>Date:   Wed Oct 26 17:43:51 2022 -0400</w:t>
+      </w:r>
+    </w:p>
+    <w:p>
+      <w:pPr>
+        <w:pStyle w:val="Normal"/>
+        <w:rPr/>
+      </w:pPr>
+      <w:r>
+        <w:rPr/>
+      </w:r>
+    </w:p>
+    <w:p>
+      <w:pPr>
+        <w:pStyle w:val="Normal"/>
+        <w:rPr/>
+      </w:pPr>
+      <w:r>
+        <w:rPr/>
+        <w:t xml:space="preserve">    </w:t>
+      </w:r>
+      <w:r>
+        <w:rPr/>
+        <w:t>changed the file name of an image</w:t>
+      </w:r>
+    </w:p>
+    <w:p>
+      <w:pPr>
+        <w:pStyle w:val="Normal"/>
+        <w:rPr/>
+      </w:pPr>
+      <w:r>
+        <w:rPr/>
+      </w:r>
+    </w:p>
+    <w:p>
+      <w:pPr>
+        <w:pStyle w:val="Normal"/>
+        <w:rPr>
+          <w:highlight w:val="yellow"/>
+        </w:rPr>
+      </w:pPr>
+      <w:r>
+        <w:rPr>
+          <w:highlight w:val="yellow"/>
+        </w:rPr>
+        <w:t>commit 4db43509abc831c43965fd4600410f6177d67db3</w:t>
+      </w:r>
+    </w:p>
+    <w:p>
+      <w:pPr>
+        <w:pStyle w:val="Normal"/>
+        <w:rPr/>
+      </w:pPr>
+      <w:r>
+        <w:rPr/>
+        <w:t>Author: Mike-Ward-773 &lt;michaelward773@gmail.com&gt;</w:t>
+      </w:r>
+    </w:p>
+    <w:p>
+      <w:pPr>
+        <w:pStyle w:val="Normal"/>
+        <w:rPr/>
+      </w:pPr>
+      <w:r>
+        <w:rPr/>
+        <w:t>Date:   Wed Oct 26 16:51:53 2022 -0400</w:t>
+      </w:r>
+    </w:p>
+    <w:p>
+      <w:pPr>
+        <w:pStyle w:val="Normal"/>
+        <w:rPr/>
+      </w:pPr>
+      <w:r>
+        <w:rPr/>
+      </w:r>
+    </w:p>
+    <w:p>
+      <w:pPr>
+        <w:pStyle w:val="Normal"/>
+        <w:rPr/>
+      </w:pPr>
+      <w:r>
+        <w:rPr/>
+        <w:t xml:space="preserve">    </w:t>
+      </w:r>
+      <w:r>
+        <w:rPr/>
+        <w:t>updated text to free range</w:t>
+      </w:r>
+    </w:p>
+    <w:p>
+      <w:pPr>
+        <w:pStyle w:val="Normal"/>
+        <w:rPr/>
+      </w:pPr>
+      <w:r>
+        <w:rPr/>
+      </w:r>
+    </w:p>
+    <w:p>
+      <w:pPr>
+        <w:pStyle w:val="Normal"/>
+        <w:rPr/>
+      </w:pPr>
+      <w:r>
+        <w:rPr/>
+        <w:t>commit f5d8a339b906a47de4ccb7d781870f85fdb79ed5</w:t>
+      </w:r>
+    </w:p>
+    <w:p>
+      <w:pPr>
+        <w:pStyle w:val="Normal"/>
+        <w:rPr/>
+      </w:pPr>
+      <w:r>
+        <w:rPr/>
+        <w:t>Author: Mike-Ward-773 &lt;michaelward773@gmail.com&gt;</w:t>
+      </w:r>
+    </w:p>
+    <w:p>
+      <w:pPr>
+        <w:pStyle w:val="Normal"/>
+        <w:rPr/>
+      </w:pPr>
+      <w:r>
+        <w:rPr/>
+        <w:t>Date:   Wed Oct 26 16:30:04 2022 -0400</w:t>
+      </w:r>
+    </w:p>
+    <w:p>
+      <w:pPr>
+        <w:pStyle w:val="Normal"/>
+        <w:rPr/>
+      </w:pPr>
+      <w:r>
+        <w:rPr/>
+      </w:r>
+    </w:p>
+    <w:p>
+      <w:pPr>
+        <w:pStyle w:val="Normal"/>
+        <w:rPr/>
+      </w:pPr>
+      <w:r>
+        <w:rPr/>
+        <w:t xml:space="preserve">    </w:t>
+      </w:r>
+      <w:r>
+        <w:rPr/>
+        <w:t>Working Kevin Stratvert training video on how to use Git, committing all files to the repsoitory</w:t>
+      </w:r>
+    </w:p>
+    <w:p>
+      <w:pPr>
+        <w:pStyle w:val="Normal"/>
+        <w:rPr/>
+      </w:pPr>
+      <w:r>
+        <w:rPr/>
+        <w:t xml:space="preserve">mike@mike-SEi:~/Documents/RUBY-Git-hub-account/Kevin-Stratvert-Git$ </w:t>
+      </w:r>
+    </w:p>
+    <w:p>
+      <w:pPr>
+        <w:pStyle w:val="Normal"/>
+        <w:rPr/>
+      </w:pPr>
+      <w:r>
+        <w:rPr/>
+      </w:r>
+    </w:p>
+    <w:p>
+      <w:pPr>
+        <w:pStyle w:val="Normal"/>
+        <w:rPr/>
+      </w:pPr>
+      <w:r>
+        <w:rPr/>
+      </w:r>
+    </w:p>
+    <w:p>
+      <w:pPr>
+        <w:pStyle w:val="Normal"/>
+        <w:rPr/>
+      </w:pPr>
+      <w:r>
+        <w:rPr/>
+        <w:t xml:space="preserve">mike@mike-SEi:~/Documents/RUBY-Git-hub-account/Kevin-Stratvert-Git$ </w:t>
+      </w:r>
+      <w:r>
+        <w:rPr>
+          <w:highlight w:val="yellow"/>
+        </w:rPr>
+        <w:t>git log --one line</w:t>
+      </w:r>
+    </w:p>
+    <w:p>
+      <w:pPr>
+        <w:pStyle w:val="Normal"/>
+        <w:rPr/>
+      </w:pPr>
+      <w:r>
+        <w:rPr/>
+        <w:t>fatal: ambiguous argument 'line': unknown revision or path not in the working tree.</w:t>
+      </w:r>
+    </w:p>
+    <w:p>
+      <w:pPr>
+        <w:pStyle w:val="Normal"/>
+        <w:rPr/>
+      </w:pPr>
+      <w:r>
+        <w:rPr/>
+        <w:t>Use '--' to separate paths from revisions, like this:</w:t>
+      </w:r>
+    </w:p>
+    <w:p>
+      <w:pPr>
+        <w:pStyle w:val="Normal"/>
+        <w:rPr/>
+      </w:pPr>
+      <w:r>
+        <w:rPr/>
+        <w:t>'git &lt;command&gt; [&lt;revision&gt;...] -- [&lt;file&gt;...]'</w:t>
+      </w:r>
+    </w:p>
+    <w:p>
+      <w:pPr>
+        <w:pStyle w:val="Normal"/>
+        <w:rPr/>
+      </w:pPr>
+      <w:r>
+        <w:rPr/>
+        <w:t xml:space="preserve">mike@mike-SEi:~/Documents/RUBY-Git-hub-account/Kevin-Stratvert-Git$ </w:t>
+      </w:r>
+    </w:p>
+    <w:p>
+      <w:pPr>
+        <w:pStyle w:val="Normal"/>
+        <w:rPr/>
+      </w:pPr>
+      <w:r>
+        <w:rPr/>
+      </w:r>
+    </w:p>
+    <w:p>
+      <w:pPr>
+        <w:pStyle w:val="Normal"/>
+        <w:rPr/>
+      </w:pPr>
+      <w:r>
+        <w:rPr/>
+      </w:r>
+    </w:p>
+    <w:p>
+      <w:pPr>
+        <w:pStyle w:val="Normal"/>
+        <w:rPr/>
+      </w:pPr>
+      <w:r>
+        <w:rPr/>
+      </w:r>
+    </w:p>
+    <w:p>
+      <w:pPr>
+        <w:pStyle w:val="Normal"/>
+        <w:rPr/>
+      </w:pPr>
+      <w:r>
+        <w:rPr/>
+      </w:r>
+    </w:p>
+    <w:p>
+      <w:pPr>
+        <w:pStyle w:val="Normal"/>
+        <w:rPr/>
+      </w:pPr>
+      <w:r>
+        <w:rPr/>
+      </w:r>
+    </w:p>
+    <w:p>
+      <w:pPr>
+        <w:pStyle w:val="Normal"/>
+        <w:rPr/>
+      </w:pPr>
+      <w:r>
+        <w:rPr/>
+      </w:r>
+    </w:p>
+    <w:p>
+      <w:pPr>
+        <w:pStyle w:val="Normal"/>
+        <w:rPr/>
+      </w:pPr>
+      <w:r>
+        <w:rPr/>
+      </w:r>
+    </w:p>
+    <w:p>
+      <w:pPr>
+        <w:pStyle w:val="Normal"/>
+        <w:rPr/>
+      </w:pPr>
+      <w:r>
+        <w:rPr/>
+      </w:r>
+    </w:p>
+    <w:p>
+      <w:pPr>
+        <w:pStyle w:val="Normal"/>
+        <w:rPr/>
+      </w:pPr>
+      <w:r>
+        <w:rPr/>
       </w:r>
     </w:p>
     <w:sectPr>

</xml_diff>

<commit_message>
First commit on this repo
</commit_message>
<xml_diff>
--- a/Kevin Startvert video on Git Hub - code typed in by MW.docx
+++ b/Kevin Startvert video on Git Hub - code typed in by MW.docx
@@ -3506,15 +3506,1603 @@
       </w:pPr>
       <w:r>
         <w:rPr/>
-      </w:r>
-    </w:p>
-    <w:p>
-      <w:pPr>
-        <w:pStyle w:val="Normal"/>
-        <w:rPr/>
-      </w:pPr>
-      <w:r>
-        <w:rPr/>
+        <w:t>mike@mike-SEi:~/Documents/RUBY-Git-hub-account/Kevin-Stratvert-Git$ ls</w:t>
+      </w:r>
+    </w:p>
+    <w:p>
+      <w:pPr>
+        <w:pStyle w:val="Normal"/>
+        <w:rPr/>
+      </w:pPr>
+      <w:r>
+        <w:rPr/>
+        <w:t>'Employee Salaries.txt'   index.htm  'Kevin Startvert video on Git Hub - code typed in by MW.docx'  'Primary Logo.png'  'secret recipe.htm'</w:t>
+      </w:r>
+    </w:p>
+    <w:p>
+      <w:pPr>
+        <w:pStyle w:val="Normal"/>
+        <w:rPr/>
+      </w:pPr>
+      <w:r>
+        <w:rPr/>
+        <w:t xml:space="preserve">mike@mike-SEi:~/Documents/RUBY-Git-hub-account/Kevin-Stratvert-Git$ </w:t>
+      </w:r>
+      <w:r>
+        <w:rPr>
+          <w:highlight w:val="yellow"/>
+        </w:rPr>
+        <w:t>git branch FixTemp</w:t>
+      </w:r>
+    </w:p>
+    <w:p>
+      <w:pPr>
+        <w:pStyle w:val="Normal"/>
+        <w:rPr/>
+      </w:pPr>
+      <w:r>
+        <w:rPr/>
+        <w:t xml:space="preserve">mike@mike-SEi:~/Documents/RUBY-Git-hub-account/Kevin-Stratvert-Git$ </w:t>
+      </w:r>
+      <w:r>
+        <w:rPr>
+          <w:highlight w:val="yellow"/>
+        </w:rPr>
+        <w:t>git branch</w:t>
+      </w:r>
+    </w:p>
+    <w:p>
+      <w:pPr>
+        <w:pStyle w:val="Normal"/>
+        <w:rPr/>
+      </w:pPr>
+      <w:r>
+        <w:rPr/>
+        <w:t xml:space="preserve">  </w:t>
+      </w:r>
+      <w:r>
+        <w:rPr/>
+        <w:t>FixTemp</w:t>
+      </w:r>
+    </w:p>
+    <w:p>
+      <w:pPr>
+        <w:pStyle w:val="Normal"/>
+        <w:rPr/>
+      </w:pPr>
+      <w:r>
+        <w:rPr/>
+        <w:t>* master</w:t>
+      </w:r>
+    </w:p>
+    <w:p>
+      <w:pPr>
+        <w:pStyle w:val="Normal"/>
+        <w:rPr/>
+      </w:pPr>
+      <w:r>
+        <w:rPr/>
+        <w:t xml:space="preserve">mike@mike-SEi:~/Documents/RUBY-Git-hub-account/Kevin-Stratvert-Git$ </w:t>
+      </w:r>
+    </w:p>
+    <w:p>
+      <w:pPr>
+        <w:pStyle w:val="Normal"/>
+        <w:rPr/>
+      </w:pPr>
+      <w:r>
+        <w:rPr/>
+      </w:r>
+    </w:p>
+    <w:p>
+      <w:pPr>
+        <w:pStyle w:val="Normal"/>
+        <w:rPr/>
+      </w:pPr>
+      <w:r>
+        <w:rPr/>
+      </w:r>
+    </w:p>
+    <w:p>
+      <w:pPr>
+        <w:pStyle w:val="Normal"/>
+        <w:rPr/>
+      </w:pPr>
+      <w:r>
+        <w:rPr/>
+      </w:r>
+    </w:p>
+    <w:p>
+      <w:pPr>
+        <w:pStyle w:val="Normal"/>
+        <w:rPr/>
+      </w:pPr>
+      <w:r>
+        <w:rPr/>
+        <w:t xml:space="preserve">mike@mike-SEi:~/Documents/RUBY-Git-hub-account/Kevin-Stratvert-Git$ </w:t>
+      </w:r>
+      <w:r>
+        <w:rPr>
+          <w:highlight w:val="yellow"/>
+        </w:rPr>
+        <w:t>git switch FixTemp</w:t>
+      </w:r>
+    </w:p>
+    <w:p>
+      <w:pPr>
+        <w:pStyle w:val="Normal"/>
+        <w:rPr>
+          <w:highlight w:val="yellow"/>
+        </w:rPr>
+      </w:pPr>
+      <w:r>
+        <w:rPr>
+          <w:highlight w:val="yellow"/>
+        </w:rPr>
+        <w:t>git: 'switch' is not a git command. See 'git --help'.</w:t>
+      </w:r>
+    </w:p>
+    <w:p>
+      <w:pPr>
+        <w:pStyle w:val="Normal"/>
+        <w:rPr/>
+      </w:pPr>
+      <w:r>
+        <w:rPr/>
+        <w:t>mike@mike-SEi:~/Documents/RUBY-Git-hub-account/Kevin-Stratvert-Git$ git branch</w:t>
+      </w:r>
+    </w:p>
+    <w:p>
+      <w:pPr>
+        <w:pStyle w:val="Normal"/>
+        <w:rPr/>
+      </w:pPr>
+      <w:r>
+        <w:rPr/>
+        <w:t xml:space="preserve">  </w:t>
+      </w:r>
+      <w:r>
+        <w:rPr/>
+        <w:t>FixTemp</w:t>
+      </w:r>
+    </w:p>
+    <w:p>
+      <w:pPr>
+        <w:pStyle w:val="Normal"/>
+        <w:rPr/>
+      </w:pPr>
+      <w:r>
+        <w:rPr/>
+        <w:t>* master</w:t>
+      </w:r>
+    </w:p>
+    <w:p>
+      <w:pPr>
+        <w:pStyle w:val="Normal"/>
+        <w:rPr/>
+      </w:pPr>
+      <w:r>
+        <w:rPr/>
+        <w:t xml:space="preserve">mike@mike-SEi:~/Documents/RUBY-Git-hub-account/Kevin-Stratvert-Git$ </w:t>
+      </w:r>
+      <w:r>
+        <w:rPr>
+          <w:highlight w:val="yellow"/>
+        </w:rPr>
+        <w:t>git checkout FixTemp</w:t>
+      </w:r>
+    </w:p>
+    <w:p>
+      <w:pPr>
+        <w:pStyle w:val="Normal"/>
+        <w:rPr/>
+      </w:pPr>
+      <w:r>
+        <w:rPr/>
+        <w:t>M</w:t>
+        <w:tab/>
+        <w:t>.~lock.Kevin Startvert video on Git Hub - code typed in by MW.docx#</w:t>
+      </w:r>
+    </w:p>
+    <w:p>
+      <w:pPr>
+        <w:pStyle w:val="Normal"/>
+        <w:rPr/>
+      </w:pPr>
+      <w:r>
+        <w:rPr/>
+        <w:t>M</w:t>
+        <w:tab/>
+        <w:t>Kevin Startvert video on Git Hub - code typed in by MW.docx</w:t>
+      </w:r>
+    </w:p>
+    <w:p>
+      <w:pPr>
+        <w:pStyle w:val="Normal"/>
+        <w:rPr/>
+      </w:pPr>
+      <w:r>
+        <w:rPr/>
+        <w:t>M</w:t>
+        <w:tab/>
+        <w:t>index.htm</w:t>
+      </w:r>
+    </w:p>
+    <w:p>
+      <w:pPr>
+        <w:pStyle w:val="Normal"/>
+        <w:rPr>
+          <w:highlight w:val="yellow"/>
+        </w:rPr>
+      </w:pPr>
+      <w:r>
+        <w:rPr>
+          <w:highlight w:val="yellow"/>
+        </w:rPr>
+        <w:t>Switched to branch 'FixTemp'</w:t>
+      </w:r>
+    </w:p>
+    <w:p>
+      <w:pPr>
+        <w:pStyle w:val="Normal"/>
+        <w:rPr/>
+      </w:pPr>
+      <w:r>
+        <w:rPr/>
+        <w:t>mike@mike-SEi:~/Documents/RUBY-Git-hub-account/Kevin-Stratvert-Git$ git branch</w:t>
+      </w:r>
+    </w:p>
+    <w:p>
+      <w:pPr>
+        <w:pStyle w:val="Normal"/>
+        <w:rPr/>
+      </w:pPr>
+      <w:r>
+        <w:rPr/>
+        <w:t>* FixTemp</w:t>
+      </w:r>
+    </w:p>
+    <w:p>
+      <w:pPr>
+        <w:pStyle w:val="Normal"/>
+        <w:rPr/>
+      </w:pPr>
+      <w:r>
+        <w:rPr/>
+        <w:t xml:space="preserve">  </w:t>
+      </w:r>
+      <w:r>
+        <w:rPr/>
+        <w:t>master</w:t>
+      </w:r>
+    </w:p>
+    <w:p>
+      <w:pPr>
+        <w:pStyle w:val="Normal"/>
+        <w:rPr/>
+      </w:pPr>
+      <w:r>
+        <w:rPr/>
+        <w:t xml:space="preserve">mike@mike-SEi:~/Documents/RUBY-Git-hub-account/Kevin-Stratvert-Git$ </w:t>
+      </w:r>
+    </w:p>
+    <w:p>
+      <w:pPr>
+        <w:pStyle w:val="Normal"/>
+        <w:rPr/>
+      </w:pPr>
+      <w:r>
+        <w:rPr/>
+      </w:r>
+    </w:p>
+    <w:p>
+      <w:pPr>
+        <w:pStyle w:val="Normal"/>
+        <w:rPr/>
+      </w:pPr>
+      <w:r>
+        <w:rPr/>
+      </w:r>
+    </w:p>
+    <w:p>
+      <w:pPr>
+        <w:pStyle w:val="Normal"/>
+        <w:rPr/>
+      </w:pPr>
+      <w:r>
+        <w:rPr/>
+      </w:r>
+    </w:p>
+    <w:p>
+      <w:pPr>
+        <w:pStyle w:val="Normal"/>
+        <w:rPr/>
+      </w:pPr>
+      <w:r>
+        <w:rPr/>
+      </w:r>
+    </w:p>
+    <w:p>
+      <w:pPr>
+        <w:pStyle w:val="Normal"/>
+        <w:rPr/>
+      </w:pPr>
+      <w:r>
+        <w:rPr/>
+        <w:t xml:space="preserve">mike@mike-SEi:~/Documents/RUBY-Git-hub-account/Kevin-Stratvert-Git$ </w:t>
+      </w:r>
+      <w:r>
+        <w:rPr>
+          <w:highlight w:val="yellow"/>
+        </w:rPr>
+        <w:t>git status</w:t>
+      </w:r>
+    </w:p>
+    <w:p>
+      <w:pPr>
+        <w:pStyle w:val="Normal"/>
+        <w:rPr>
+          <w:highlight w:val="yellow"/>
+        </w:rPr>
+      </w:pPr>
+      <w:r>
+        <w:rPr>
+          <w:highlight w:val="yellow"/>
+        </w:rPr>
+        <w:t>On branch FixTemp</w:t>
+      </w:r>
+    </w:p>
+    <w:p>
+      <w:pPr>
+        <w:pStyle w:val="Normal"/>
+        <w:rPr>
+          <w:highlight w:val="yellow"/>
+        </w:rPr>
+      </w:pPr>
+      <w:r>
+        <w:rPr>
+          <w:highlight w:val="yellow"/>
+        </w:rPr>
+        <w:t>Changes not staged for commit:</w:t>
+      </w:r>
+    </w:p>
+    <w:p>
+      <w:pPr>
+        <w:pStyle w:val="Normal"/>
+        <w:rPr>
+          <w:highlight w:val="yellow"/>
+        </w:rPr>
+      </w:pPr>
+      <w:r>
+        <w:rPr>
+          <w:highlight w:val="yellow"/>
+        </w:rPr>
+        <w:t xml:space="preserve">  </w:t>
+      </w:r>
+      <w:r>
+        <w:rPr>
+          <w:highlight w:val="yellow"/>
+        </w:rPr>
+        <w:t>(use "git add &lt;file&gt;..." to update what will be committed)</w:t>
+      </w:r>
+    </w:p>
+    <w:p>
+      <w:pPr>
+        <w:pStyle w:val="Normal"/>
+        <w:rPr>
+          <w:highlight w:val="yellow"/>
+        </w:rPr>
+      </w:pPr>
+      <w:r>
+        <w:rPr>
+          <w:highlight w:val="yellow"/>
+        </w:rPr>
+        <w:t xml:space="preserve">  </w:t>
+      </w:r>
+      <w:r>
+        <w:rPr>
+          <w:highlight w:val="yellow"/>
+        </w:rPr>
+        <w:t>(use "git checkout -- &lt;file&gt;..." to discard changes in working directory)</w:t>
+      </w:r>
+    </w:p>
+    <w:p>
+      <w:pPr>
+        <w:pStyle w:val="Normal"/>
+        <w:rPr>
+          <w:highlight w:val="yellow"/>
+        </w:rPr>
+      </w:pPr>
+      <w:r>
+        <w:rPr>
+          <w:highlight w:val="yellow"/>
+        </w:rPr>
+      </w:r>
+    </w:p>
+    <w:p>
+      <w:pPr>
+        <w:pStyle w:val="Normal"/>
+        <w:rPr>
+          <w:highlight w:val="yellow"/>
+        </w:rPr>
+      </w:pPr>
+      <w:r>
+        <w:rPr>
+          <w:highlight w:val="yellow"/>
+        </w:rPr>
+        <w:tab/>
+        <w:t>modified:   .~lock.Kevin Startvert video on Git Hub - code typed in by MW.docx#</w:t>
+      </w:r>
+    </w:p>
+    <w:p>
+      <w:pPr>
+        <w:pStyle w:val="Normal"/>
+        <w:rPr>
+          <w:highlight w:val="yellow"/>
+        </w:rPr>
+      </w:pPr>
+      <w:r>
+        <w:rPr>
+          <w:highlight w:val="yellow"/>
+        </w:rPr>
+        <w:tab/>
+        <w:t>modified:   Kevin Startvert video on Git Hub - code typed in by MW.docx</w:t>
+      </w:r>
+    </w:p>
+    <w:p>
+      <w:pPr>
+        <w:pStyle w:val="Normal"/>
+        <w:rPr>
+          <w:highlight w:val="yellow"/>
+        </w:rPr>
+      </w:pPr>
+      <w:r>
+        <w:rPr>
+          <w:highlight w:val="yellow"/>
+        </w:rPr>
+        <w:tab/>
+        <w:t>modified:   index.htm</w:t>
+      </w:r>
+    </w:p>
+    <w:p>
+      <w:pPr>
+        <w:pStyle w:val="Normal"/>
+        <w:rPr>
+          <w:highlight w:val="yellow"/>
+        </w:rPr>
+      </w:pPr>
+      <w:r>
+        <w:rPr>
+          <w:highlight w:val="yellow"/>
+        </w:rPr>
+        <w:tab/>
+        <w:t>modified:   secret recipe.htm</w:t>
+      </w:r>
+    </w:p>
+    <w:p>
+      <w:pPr>
+        <w:pStyle w:val="Normal"/>
+        <w:rPr/>
+      </w:pPr>
+      <w:r>
+        <w:rPr/>
+      </w:r>
+    </w:p>
+    <w:p>
+      <w:pPr>
+        <w:pStyle w:val="Normal"/>
+        <w:rPr/>
+      </w:pPr>
+      <w:r>
+        <w:rPr/>
+        <w:t>no changes added to commit (use "git add" and/or "git commit -a")</w:t>
+      </w:r>
+    </w:p>
+    <w:p>
+      <w:pPr>
+        <w:pStyle w:val="Normal"/>
+        <w:rPr/>
+      </w:pPr>
+      <w:r>
+        <w:rPr/>
+        <w:t xml:space="preserve">mike@mike-SEi:~/Documents/RUBY-Git-hub-account/Kevin-Stratvert-Git$ </w:t>
+      </w:r>
+    </w:p>
+    <w:p>
+      <w:pPr>
+        <w:pStyle w:val="Normal"/>
+        <w:rPr/>
+      </w:pPr>
+      <w:r>
+        <w:rPr/>
+      </w:r>
+    </w:p>
+    <w:p>
+      <w:pPr>
+        <w:pStyle w:val="Normal"/>
+        <w:rPr/>
+      </w:pPr>
+      <w:r>
+        <w:rPr/>
+        <w:t>mike@mike-SEi:~/Documents/RUBY-Git-hub-account/Kevin-Stratvert-Git$ git commit -a -m "updated temp for baking instructions"</w:t>
+      </w:r>
+    </w:p>
+    <w:p>
+      <w:pPr>
+        <w:pStyle w:val="Normal"/>
+        <w:rPr/>
+      </w:pPr>
+      <w:r>
+        <w:rPr/>
+        <w:t>[FixTemp 0adf1b1] updated temp for baking instructions</w:t>
+      </w:r>
+    </w:p>
+    <w:p>
+      <w:pPr>
+        <w:pStyle w:val="Normal"/>
+        <w:rPr/>
+      </w:pPr>
+      <w:r>
+        <w:rPr/>
+        <w:t xml:space="preserve"> </w:t>
+      </w:r>
+      <w:r>
+        <w:rPr/>
+        <w:t>4 files changed, 4 insertions(+), 3 deletions(-)</w:t>
+      </w:r>
+    </w:p>
+    <w:p>
+      <w:pPr>
+        <w:pStyle w:val="Normal"/>
+        <w:rPr/>
+      </w:pPr>
+      <w:r>
+        <w:rPr/>
+        <w:t xml:space="preserve"> </w:t>
+      </w:r>
+      <w:r>
+        <w:rPr/>
+        <w:t>rewrite Kevin Startvert video on Git Hub - code typed in by MW.docx (74%)</w:t>
+      </w:r>
+    </w:p>
+    <w:p>
+      <w:pPr>
+        <w:pStyle w:val="Normal"/>
+        <w:rPr/>
+      </w:pPr>
+      <w:r>
+        <w:rPr/>
+        <w:t>mike@mike-SEi:~/Documents/RUBY-Git-hub-account/Kevin-Stratvert-Git$ git checkout main</w:t>
+      </w:r>
+    </w:p>
+    <w:p>
+      <w:pPr>
+        <w:pStyle w:val="Normal"/>
+        <w:rPr/>
+      </w:pPr>
+      <w:r>
+        <w:rPr/>
+        <w:t>error: pathspec 'main' did not match any file(s) known to git.</w:t>
+      </w:r>
+    </w:p>
+    <w:p>
+      <w:pPr>
+        <w:pStyle w:val="Normal"/>
+        <w:rPr/>
+      </w:pPr>
+      <w:r>
+        <w:rPr/>
+        <w:t>mike@mike-SEi:~/Documents/RUBY-Git-hub-account/Kevin-Stratvert-Git$ git checkout master</w:t>
+      </w:r>
+    </w:p>
+    <w:p>
+      <w:pPr>
+        <w:pStyle w:val="Normal"/>
+        <w:rPr/>
+      </w:pPr>
+      <w:r>
+        <w:rPr/>
+        <w:t>Switched to branch 'master'</w:t>
+      </w:r>
+    </w:p>
+    <w:p>
+      <w:pPr>
+        <w:pStyle w:val="Normal"/>
+        <w:rPr/>
+      </w:pPr>
+      <w:r>
+        <w:rPr/>
+        <w:t xml:space="preserve">mike@mike-SEi:~/Documents/RUBY-Git-hub-account/Kevin-Stratvert-Git$ </w:t>
+      </w:r>
+    </w:p>
+    <w:p>
+      <w:pPr>
+        <w:pStyle w:val="Normal"/>
+        <w:rPr/>
+      </w:pPr>
+      <w:r>
+        <w:rPr/>
+      </w:r>
+    </w:p>
+    <w:p>
+      <w:pPr>
+        <w:pStyle w:val="Normal"/>
+        <w:rPr/>
+      </w:pPr>
+      <w:r>
+        <w:rPr/>
+        <w:t xml:space="preserve">mike@mike-SEi:~/Documents/RUBY-Git-hub-account/Kevin-Stratvert-Git$ </w:t>
+      </w:r>
+      <w:r>
+        <w:rPr>
+          <w:highlight w:val="yellow"/>
+        </w:rPr>
+        <w:t>git merge -m "Merge FixTemp back to main" FixTemp</w:t>
+      </w:r>
+    </w:p>
+    <w:p>
+      <w:pPr>
+        <w:pStyle w:val="Normal"/>
+        <w:rPr/>
+      </w:pPr>
+      <w:r>
+        <w:rPr/>
+        <w:t>Updating a8af692..0adf1b1</w:t>
+      </w:r>
+    </w:p>
+    <w:p>
+      <w:pPr>
+        <w:pStyle w:val="Normal"/>
+        <w:rPr/>
+      </w:pPr>
+      <w:r>
+        <w:rPr/>
+        <w:t>Fast-forward (no commit created; -m option ignored)</w:t>
+      </w:r>
+    </w:p>
+    <w:p>
+      <w:pPr>
+        <w:pStyle w:val="Normal"/>
+        <w:rPr/>
+      </w:pPr>
+      <w:r>
+        <w:rPr/>
+        <w:t xml:space="preserve"> </w:t>
+      </w:r>
+      <w:r>
+        <w:rPr/>
+        <w:t>...tvert video on Git Hub - code typed in by MW.docx# |   2 +-</w:t>
+      </w:r>
+    </w:p>
+    <w:p>
+      <w:pPr>
+        <w:pStyle w:val="Normal"/>
+        <w:rPr/>
+      </w:pPr>
+      <w:r>
+        <w:rPr/>
+        <w:t xml:space="preserve"> </w:t>
+      </w:r>
+      <w:r>
+        <w:rPr/>
+        <w:t>...rtvert video on Git Hub - code typed in by MW.docx | Bin 6075 -&gt; 7573 bytes</w:t>
+      </w:r>
+    </w:p>
+    <w:p>
+      <w:pPr>
+        <w:pStyle w:val="Normal"/>
+        <w:rPr/>
+      </w:pPr>
+      <w:r>
+        <w:rPr/>
+        <w:t xml:space="preserve"> </w:t>
+      </w:r>
+      <w:r>
+        <w:rPr/>
+        <w:t>index.htm                                             |   1 +</w:t>
+      </w:r>
+    </w:p>
+    <w:p>
+      <w:pPr>
+        <w:pStyle w:val="Normal"/>
+        <w:rPr/>
+      </w:pPr>
+      <w:r>
+        <w:rPr/>
+        <w:t xml:space="preserve"> </w:t>
+      </w:r>
+      <w:r>
+        <w:rPr/>
+        <w:t>secret recipe.htm                                     |   4 ++--</w:t>
+      </w:r>
+    </w:p>
+    <w:p>
+      <w:pPr>
+        <w:pStyle w:val="Normal"/>
+        <w:rPr/>
+      </w:pPr>
+      <w:r>
+        <w:rPr/>
+        <w:t xml:space="preserve"> </w:t>
+      </w:r>
+      <w:r>
+        <w:rPr/>
+        <w:t>4 files changed, 4 insertions(+), 3 deletions(-)</w:t>
+      </w:r>
+    </w:p>
+    <w:p>
+      <w:pPr>
+        <w:pStyle w:val="Normal"/>
+        <w:rPr/>
+      </w:pPr>
+      <w:r>
+        <w:rPr/>
+        <w:t xml:space="preserve">mike@mike-SEi:~/Documents/RUBY-Git-hub-account/Kevin-Stratvert-Git$ </w:t>
+      </w:r>
+    </w:p>
+    <w:p>
+      <w:pPr>
+        <w:pStyle w:val="Normal"/>
+        <w:rPr/>
+      </w:pPr>
+      <w:r>
+        <w:rPr/>
+      </w:r>
+    </w:p>
+    <w:p>
+      <w:pPr>
+        <w:pStyle w:val="Normal"/>
+        <w:rPr/>
+      </w:pPr>
+      <w:r>
+        <w:rPr/>
+      </w:r>
+    </w:p>
+    <w:p>
+      <w:pPr>
+        <w:pStyle w:val="Normal"/>
+        <w:rPr/>
+      </w:pPr>
+      <w:r>
+        <w:rPr/>
+      </w:r>
+    </w:p>
+    <w:p>
+      <w:pPr>
+        <w:pStyle w:val="Normal"/>
+        <w:rPr/>
+      </w:pPr>
+      <w:r>
+        <w:rPr/>
+        <w:t>mike@mike-SEi:~/Documents/RUBY-Git-hub-account/Kevin-Stratvert-Git$ g</w:t>
+      </w:r>
+      <w:r>
+        <w:rPr>
+          <w:highlight w:val="yellow"/>
+        </w:rPr>
+        <w:t>it branch -d FixTemp</w:t>
+      </w:r>
+    </w:p>
+    <w:p>
+      <w:pPr>
+        <w:pStyle w:val="Normal"/>
+        <w:rPr/>
+      </w:pPr>
+      <w:r>
+        <w:rPr/>
+        <w:t>D</w:t>
+      </w:r>
+      <w:r>
+        <w:rPr>
+          <w:highlight w:val="yellow"/>
+        </w:rPr>
+        <w:t>eleted branch FixTemp (was 0adf1b1).</w:t>
+      </w:r>
+    </w:p>
+    <w:p>
+      <w:pPr>
+        <w:pStyle w:val="Normal"/>
+        <w:rPr/>
+      </w:pPr>
+      <w:r>
+        <w:rPr/>
+        <w:t>mike@mike-SEi:~/Documents/RUBY-Git-hub-account/Kevin-Stratvert-Git$ git branch</w:t>
+      </w:r>
+    </w:p>
+    <w:p>
+      <w:pPr>
+        <w:pStyle w:val="Normal"/>
+        <w:rPr/>
+      </w:pPr>
+      <w:r>
+        <w:rPr/>
+        <w:t>* master</w:t>
+      </w:r>
+    </w:p>
+    <w:p>
+      <w:pPr>
+        <w:pStyle w:val="Normal"/>
+        <w:rPr/>
+      </w:pPr>
+      <w:r>
+        <w:rPr/>
+        <w:t xml:space="preserve">mike@mike-SEi:~/Documents/RUBY-Git-hub-account/Kevin-Stratvert-Git$ </w:t>
+      </w:r>
+    </w:p>
+    <w:p>
+      <w:pPr>
+        <w:pStyle w:val="Normal"/>
+        <w:rPr/>
+      </w:pPr>
+      <w:r>
+        <w:rPr/>
+      </w:r>
+    </w:p>
+    <w:p>
+      <w:pPr>
+        <w:pStyle w:val="Normal"/>
+        <w:rPr/>
+      </w:pPr>
+      <w:r>
+        <w:rPr/>
+      </w:r>
+    </w:p>
+    <w:p>
+      <w:pPr>
+        <w:pStyle w:val="Normal"/>
+        <w:rPr/>
+      </w:pPr>
+      <w:r>
+        <w:rPr/>
+        <w:t>mike@mike-SEi:~/Documents/RUBY-Git-hub-account/Kevin-Stratvert-Git$ git checkout -c UpdateText</w:t>
+      </w:r>
+    </w:p>
+    <w:p>
+      <w:pPr>
+        <w:pStyle w:val="Normal"/>
+        <w:rPr>
+          <w:highlight w:val="cyan"/>
+        </w:rPr>
+      </w:pPr>
+      <w:r>
+        <w:rPr>
+          <w:highlight w:val="cyan"/>
+        </w:rPr>
+        <w:t>error: unknown switch `c'</w:t>
+      </w:r>
+    </w:p>
+    <w:p>
+      <w:pPr>
+        <w:pStyle w:val="Normal"/>
+        <w:rPr>
+          <w:highlight w:val="cyan"/>
+        </w:rPr>
+      </w:pPr>
+      <w:r>
+        <w:rPr>
+          <w:highlight w:val="cyan"/>
+        </w:rPr>
+        <w:t>usage: git checkout [&lt;options&gt;] &lt;branch&gt;</w:t>
+      </w:r>
+    </w:p>
+    <w:p>
+      <w:pPr>
+        <w:pStyle w:val="Normal"/>
+        <w:rPr>
+          <w:highlight w:val="cyan"/>
+        </w:rPr>
+      </w:pPr>
+      <w:r>
+        <w:rPr>
+          <w:highlight w:val="cyan"/>
+        </w:rPr>
+        <w:t xml:space="preserve">   </w:t>
+      </w:r>
+      <w:r>
+        <w:rPr>
+          <w:highlight w:val="cyan"/>
+        </w:rPr>
+        <w:t>or: git checkout [&lt;options&gt;] [&lt;branch&gt;] -- &lt;file&gt;...</w:t>
+      </w:r>
+    </w:p>
+    <w:p>
+      <w:pPr>
+        <w:pStyle w:val="Normal"/>
+        <w:rPr>
+          <w:highlight w:val="cyan"/>
+        </w:rPr>
+      </w:pPr>
+      <w:r>
+        <w:rPr>
+          <w:highlight w:val="cyan"/>
+        </w:rPr>
+      </w:r>
+    </w:p>
+    <w:p>
+      <w:pPr>
+        <w:pStyle w:val="Normal"/>
+        <w:rPr>
+          <w:highlight w:val="cyan"/>
+        </w:rPr>
+      </w:pPr>
+      <w:r>
+        <w:rPr>
+          <w:highlight w:val="cyan"/>
+        </w:rPr>
+        <w:t xml:space="preserve">    </w:t>
+      </w:r>
+      <w:r>
+        <w:rPr>
+          <w:highlight w:val="cyan"/>
+        </w:rPr>
+        <w:t>-q, --quiet           suppress progress reporting</w:t>
+      </w:r>
+    </w:p>
+    <w:p>
+      <w:pPr>
+        <w:pStyle w:val="Normal"/>
+        <w:rPr>
+          <w:highlight w:val="cyan"/>
+        </w:rPr>
+      </w:pPr>
+      <w:r>
+        <w:rPr>
+          <w:highlight w:val="cyan"/>
+        </w:rPr>
+        <w:t xml:space="preserve">    </w:t>
+      </w:r>
+      <w:r>
+        <w:rPr>
+          <w:highlight w:val="cyan"/>
+        </w:rPr>
+        <w:t>-b &lt;branch&gt;           create and checkout a new branch</w:t>
+      </w:r>
+    </w:p>
+    <w:p>
+      <w:pPr>
+        <w:pStyle w:val="Normal"/>
+        <w:rPr>
+          <w:highlight w:val="cyan"/>
+        </w:rPr>
+      </w:pPr>
+      <w:r>
+        <w:rPr>
+          <w:highlight w:val="cyan"/>
+        </w:rPr>
+        <w:t xml:space="preserve">    </w:t>
+      </w:r>
+      <w:r>
+        <w:rPr>
+          <w:highlight w:val="cyan"/>
+        </w:rPr>
+        <w:t>-B &lt;branch&gt;           create/reset and checkout a branch</w:t>
+      </w:r>
+    </w:p>
+    <w:p>
+      <w:pPr>
+        <w:pStyle w:val="Normal"/>
+        <w:rPr>
+          <w:highlight w:val="cyan"/>
+        </w:rPr>
+      </w:pPr>
+      <w:r>
+        <w:rPr>
+          <w:highlight w:val="cyan"/>
+        </w:rPr>
+        <w:t xml:space="preserve">    </w:t>
+      </w:r>
+      <w:r>
+        <w:rPr>
+          <w:highlight w:val="cyan"/>
+        </w:rPr>
+        <w:t>-l                    create reflog for new branch</w:t>
+      </w:r>
+    </w:p>
+    <w:p>
+      <w:pPr>
+        <w:pStyle w:val="Normal"/>
+        <w:rPr>
+          <w:highlight w:val="cyan"/>
+        </w:rPr>
+      </w:pPr>
+      <w:r>
+        <w:rPr>
+          <w:highlight w:val="cyan"/>
+        </w:rPr>
+        <w:t xml:space="preserve">    </w:t>
+      </w:r>
+      <w:r>
+        <w:rPr>
+          <w:highlight w:val="cyan"/>
+        </w:rPr>
+        <w:t>--detach              detach HEAD at named commit</w:t>
+      </w:r>
+    </w:p>
+    <w:p>
+      <w:pPr>
+        <w:pStyle w:val="Normal"/>
+        <w:rPr>
+          <w:highlight w:val="cyan"/>
+        </w:rPr>
+      </w:pPr>
+      <w:r>
+        <w:rPr>
+          <w:highlight w:val="cyan"/>
+        </w:rPr>
+        <w:t xml:space="preserve">    </w:t>
+      </w:r>
+      <w:r>
+        <w:rPr>
+          <w:highlight w:val="cyan"/>
+        </w:rPr>
+        <w:t>-t, --track           set upstream info for new branch</w:t>
+      </w:r>
+    </w:p>
+    <w:p>
+      <w:pPr>
+        <w:pStyle w:val="Normal"/>
+        <w:rPr>
+          <w:highlight w:val="cyan"/>
+        </w:rPr>
+      </w:pPr>
+      <w:r>
+        <w:rPr>
+          <w:highlight w:val="cyan"/>
+        </w:rPr>
+        <w:t xml:space="preserve">    </w:t>
+      </w:r>
+      <w:r>
+        <w:rPr>
+          <w:highlight w:val="cyan"/>
+        </w:rPr>
+        <w:t>--orphan &lt;new-branch&gt;</w:t>
+      </w:r>
+    </w:p>
+    <w:p>
+      <w:pPr>
+        <w:pStyle w:val="Normal"/>
+        <w:rPr>
+          <w:highlight w:val="cyan"/>
+        </w:rPr>
+      </w:pPr>
+      <w:r>
+        <w:rPr>
+          <w:highlight w:val="cyan"/>
+        </w:rPr>
+        <w:t xml:space="preserve">                          </w:t>
+      </w:r>
+      <w:r>
+        <w:rPr>
+          <w:highlight w:val="cyan"/>
+        </w:rPr>
+        <w:t>new unparented branch</w:t>
+      </w:r>
+    </w:p>
+    <w:p>
+      <w:pPr>
+        <w:pStyle w:val="Normal"/>
+        <w:rPr>
+          <w:highlight w:val="cyan"/>
+        </w:rPr>
+      </w:pPr>
+      <w:r>
+        <w:rPr>
+          <w:highlight w:val="cyan"/>
+        </w:rPr>
+        <w:t xml:space="preserve">    </w:t>
+      </w:r>
+      <w:r>
+        <w:rPr>
+          <w:highlight w:val="cyan"/>
+        </w:rPr>
+        <w:t>-2, --ours            checkout our version for unmerged files</w:t>
+      </w:r>
+    </w:p>
+    <w:p>
+      <w:pPr>
+        <w:pStyle w:val="Normal"/>
+        <w:rPr>
+          <w:highlight w:val="cyan"/>
+        </w:rPr>
+      </w:pPr>
+      <w:r>
+        <w:rPr>
+          <w:highlight w:val="cyan"/>
+        </w:rPr>
+        <w:t xml:space="preserve">    </w:t>
+      </w:r>
+      <w:r>
+        <w:rPr>
+          <w:highlight w:val="cyan"/>
+        </w:rPr>
+        <w:t>-3, --theirs          checkout their version for unmerged files</w:t>
+      </w:r>
+    </w:p>
+    <w:p>
+      <w:pPr>
+        <w:pStyle w:val="Normal"/>
+        <w:rPr>
+          <w:highlight w:val="cyan"/>
+        </w:rPr>
+      </w:pPr>
+      <w:r>
+        <w:rPr>
+          <w:highlight w:val="cyan"/>
+        </w:rPr>
+        <w:t xml:space="preserve">    </w:t>
+      </w:r>
+      <w:r>
+        <w:rPr>
+          <w:highlight w:val="cyan"/>
+        </w:rPr>
+        <w:t>-f, --force           force checkout (throw away local modifications)</w:t>
+      </w:r>
+    </w:p>
+    <w:p>
+      <w:pPr>
+        <w:pStyle w:val="Normal"/>
+        <w:rPr>
+          <w:highlight w:val="cyan"/>
+        </w:rPr>
+      </w:pPr>
+      <w:r>
+        <w:rPr>
+          <w:highlight w:val="cyan"/>
+        </w:rPr>
+        <w:t xml:space="preserve">    </w:t>
+      </w:r>
+      <w:r>
+        <w:rPr>
+          <w:highlight w:val="cyan"/>
+        </w:rPr>
+        <w:t>-m, --merge           perform a 3-way merge with the new branch</w:t>
+      </w:r>
+    </w:p>
+    <w:p>
+      <w:pPr>
+        <w:pStyle w:val="Normal"/>
+        <w:rPr>
+          <w:highlight w:val="cyan"/>
+        </w:rPr>
+      </w:pPr>
+      <w:r>
+        <w:rPr>
+          <w:highlight w:val="cyan"/>
+        </w:rPr>
+        <w:t xml:space="preserve">    </w:t>
+      </w:r>
+      <w:r>
+        <w:rPr>
+          <w:highlight w:val="cyan"/>
+        </w:rPr>
+        <w:t>--overwrite-ignore    update ignored files (default)</w:t>
+      </w:r>
+    </w:p>
+    <w:p>
+      <w:pPr>
+        <w:pStyle w:val="Normal"/>
+        <w:rPr>
+          <w:highlight w:val="cyan"/>
+        </w:rPr>
+      </w:pPr>
+      <w:r>
+        <w:rPr>
+          <w:highlight w:val="cyan"/>
+        </w:rPr>
+        <w:t xml:space="preserve">    </w:t>
+      </w:r>
+      <w:r>
+        <w:rPr>
+          <w:highlight w:val="cyan"/>
+        </w:rPr>
+        <w:t>--conflict &lt;style&gt;    conflict style (merge or diff3)</w:t>
+      </w:r>
+    </w:p>
+    <w:p>
+      <w:pPr>
+        <w:pStyle w:val="Normal"/>
+        <w:rPr>
+          <w:highlight w:val="cyan"/>
+        </w:rPr>
+      </w:pPr>
+      <w:r>
+        <w:rPr>
+          <w:highlight w:val="cyan"/>
+        </w:rPr>
+        <w:t xml:space="preserve">    </w:t>
+      </w:r>
+      <w:r>
+        <w:rPr>
+          <w:highlight w:val="cyan"/>
+        </w:rPr>
+        <w:t>-p, --patch           select hunks interactively</w:t>
+      </w:r>
+    </w:p>
+    <w:p>
+      <w:pPr>
+        <w:pStyle w:val="Normal"/>
+        <w:rPr>
+          <w:highlight w:val="cyan"/>
+        </w:rPr>
+      </w:pPr>
+      <w:r>
+        <w:rPr>
+          <w:highlight w:val="cyan"/>
+        </w:rPr>
+        <w:t xml:space="preserve">    </w:t>
+      </w:r>
+      <w:r>
+        <w:rPr>
+          <w:highlight w:val="cyan"/>
+        </w:rPr>
+        <w:t>--ignore-skip-worktree-bits</w:t>
+      </w:r>
+    </w:p>
+    <w:p>
+      <w:pPr>
+        <w:pStyle w:val="Normal"/>
+        <w:rPr>
+          <w:highlight w:val="cyan"/>
+        </w:rPr>
+      </w:pPr>
+      <w:r>
+        <w:rPr>
+          <w:highlight w:val="cyan"/>
+        </w:rPr>
+        <w:t xml:space="preserve">                          </w:t>
+      </w:r>
+      <w:r>
+        <w:rPr>
+          <w:highlight w:val="cyan"/>
+        </w:rPr>
+        <w:t>do not limit pathspecs to sparse entries only</w:t>
+      </w:r>
+    </w:p>
+    <w:p>
+      <w:pPr>
+        <w:pStyle w:val="Normal"/>
+        <w:rPr>
+          <w:highlight w:val="cyan"/>
+        </w:rPr>
+      </w:pPr>
+      <w:r>
+        <w:rPr>
+          <w:highlight w:val="cyan"/>
+        </w:rPr>
+        <w:t xml:space="preserve">    </w:t>
+      </w:r>
+      <w:r>
+        <w:rPr>
+          <w:highlight w:val="cyan"/>
+        </w:rPr>
+        <w:t>--ignore-other-worktrees</w:t>
+      </w:r>
+    </w:p>
+    <w:p>
+      <w:pPr>
+        <w:pStyle w:val="Normal"/>
+        <w:rPr/>
+      </w:pPr>
+      <w:r>
+        <w:rPr/>
+        <w:t xml:space="preserve">                          </w:t>
+      </w:r>
+      <w:r>
+        <w:rPr/>
+        <w:t>do not check if another worktree is holding the given ref</w:t>
+      </w:r>
+    </w:p>
+    <w:p>
+      <w:pPr>
+        <w:pStyle w:val="Normal"/>
+        <w:rPr/>
+      </w:pPr>
+      <w:r>
+        <w:rPr/>
+        <w:t xml:space="preserve">    </w:t>
+      </w:r>
+      <w:r>
+        <w:rPr/>
+        <w:t>--recurse-submodules[=&lt;checkout&gt;]</w:t>
+      </w:r>
+    </w:p>
+    <w:p>
+      <w:pPr>
+        <w:pStyle w:val="Normal"/>
+        <w:rPr/>
+      </w:pPr>
+      <w:r>
+        <w:rPr/>
+        <w:t xml:space="preserve">                          </w:t>
+      </w:r>
+      <w:r>
+        <w:rPr/>
+        <w:t>control recursive updating of submodules</w:t>
+      </w:r>
+    </w:p>
+    <w:p>
+      <w:pPr>
+        <w:pStyle w:val="Normal"/>
+        <w:rPr/>
+      </w:pPr>
+      <w:r>
+        <w:rPr/>
+        <w:t xml:space="preserve">    </w:t>
+      </w:r>
+      <w:r>
+        <w:rPr/>
+        <w:t>--progress            force progress reporting</w:t>
+      </w:r>
+    </w:p>
+    <w:p>
+      <w:pPr>
+        <w:pStyle w:val="Normal"/>
+        <w:rPr/>
+      </w:pPr>
+      <w:r>
+        <w:rPr/>
+      </w:r>
+    </w:p>
+    <w:p>
+      <w:pPr>
+        <w:pStyle w:val="Normal"/>
+        <w:rPr/>
+      </w:pPr>
+      <w:r>
+        <w:rPr/>
+        <w:t xml:space="preserve">mike@mike-SEi:~/Documents/RUBY-Git-hub-account/Kevin-Stratvert-Git$ </w:t>
+      </w:r>
+    </w:p>
+    <w:p>
+      <w:pPr>
+        <w:pStyle w:val="Normal"/>
+        <w:rPr/>
+      </w:pPr>
+      <w:r>
+        <w:rPr/>
+      </w:r>
+    </w:p>
+    <w:p>
+      <w:pPr>
+        <w:pStyle w:val="Normal"/>
+        <w:rPr/>
+      </w:pPr>
+      <w:r>
+        <w:rPr/>
+      </w:r>
+    </w:p>
+    <w:p>
+      <w:pPr>
+        <w:pStyle w:val="Normal"/>
+        <w:rPr>
+          <w:highlight w:val="yellow"/>
+        </w:rPr>
+      </w:pPr>
+      <w:r>
+        <w:rPr>
+          <w:highlight w:val="yellow"/>
+        </w:rPr>
+        <w:t>CHEKOUT USES -b TO CREATE A NEW BRANCH - USE THIS CODE INSTEAD - WORKED THIS OUT MYSELF FROM THE ABOVE ERROR TEXT</w:t>
+      </w:r>
+    </w:p>
+    <w:p>
+      <w:pPr>
+        <w:pStyle w:val="Normal"/>
+        <w:rPr/>
+      </w:pPr>
+      <w:r>
+        <w:rPr/>
+      </w:r>
+    </w:p>
+    <w:p>
+      <w:pPr>
+        <w:pStyle w:val="Normal"/>
+        <w:rPr/>
+      </w:pPr>
+      <w:r>
+        <w:rPr/>
+        <w:t xml:space="preserve">mike@mike-SEi:~/Documents/RUBY-Git-hub-account/Kevin-Stratvert-Git$ </w:t>
+      </w:r>
+      <w:r>
+        <w:rPr>
+          <w:highlight w:val="yellow"/>
+        </w:rPr>
+        <w:t>git checkout -b UpdateText</w:t>
+      </w:r>
+    </w:p>
+    <w:p>
+      <w:pPr>
+        <w:pStyle w:val="Normal"/>
+        <w:rPr/>
+      </w:pPr>
+      <w:r>
+        <w:rPr/>
+        <w:t>M</w:t>
+        <w:tab/>
+        <w:t>.~lock.Kevin Startvert video on Git Hub - code typed in by MW.docx#</w:t>
+      </w:r>
+    </w:p>
+    <w:p>
+      <w:pPr>
+        <w:pStyle w:val="Normal"/>
+        <w:rPr/>
+      </w:pPr>
+      <w:r>
+        <w:rPr/>
+        <w:t>M</w:t>
+        <w:tab/>
+        <w:t>Kevin Startvert video on Git Hub - code typed in by MW.docx</w:t>
+      </w:r>
+    </w:p>
+    <w:p>
+      <w:pPr>
+        <w:pStyle w:val="Normal"/>
+        <w:rPr>
+          <w:highlight w:val="yellow"/>
+        </w:rPr>
+      </w:pPr>
+      <w:r>
+        <w:rPr>
+          <w:highlight w:val="yellow"/>
+        </w:rPr>
+        <w:t>Switched to a new branch 'UpdateText'</w:t>
+      </w:r>
+    </w:p>
+    <w:p>
+      <w:pPr>
+        <w:pStyle w:val="Normal"/>
+        <w:rPr/>
+      </w:pPr>
+      <w:r>
+        <w:rPr/>
+        <w:t xml:space="preserve">mike@mike-SEi:~/Documents/RUBY-Git-hub-account/Kevin-Stratvert-Git$ </w:t>
+      </w:r>
+    </w:p>
+    <w:p>
+      <w:pPr>
+        <w:pStyle w:val="Normal"/>
+        <w:rPr/>
+      </w:pPr>
+      <w:r>
+        <w:rPr/>
+      </w:r>
+    </w:p>
+    <w:p>
+      <w:pPr>
+        <w:pStyle w:val="Normal"/>
+        <w:rPr/>
+      </w:pPr>
+      <w:r>
+        <w:rPr/>
+      </w:r>
+    </w:p>
+    <w:p>
+      <w:pPr>
+        <w:pStyle w:val="Normal"/>
+        <w:rPr/>
+      </w:pPr>
+      <w:r>
+        <w:rPr/>
+        <w:t>mike@mike-SEi:~/Documents/RUBY-Git-hub-account/Kevin-Stratvert-Git$ git branch</w:t>
+      </w:r>
+    </w:p>
+    <w:p>
+      <w:pPr>
+        <w:pStyle w:val="Normal"/>
+        <w:rPr/>
+      </w:pPr>
+      <w:r>
+        <w:rPr/>
+        <w:t>* UpdateText</w:t>
+      </w:r>
+    </w:p>
+    <w:p>
+      <w:pPr>
+        <w:pStyle w:val="Normal"/>
+        <w:rPr/>
+      </w:pPr>
+      <w:r>
+        <w:rPr/>
+        <w:t xml:space="preserve">  </w:t>
+      </w:r>
+      <w:r>
+        <w:rPr/>
+        <w:t>master</w:t>
+      </w:r>
+    </w:p>
+    <w:p>
+      <w:pPr>
+        <w:pStyle w:val="Normal"/>
+        <w:rPr/>
+      </w:pPr>
+      <w:r>
+        <w:rPr/>
+        <w:t xml:space="preserve">mike@mike-SEi:~/Documents/RUBY-Git-hub-account/Kevin-Stratvert-Git$ </w:t>
+      </w:r>
+    </w:p>
+    <w:p>
+      <w:pPr>
+        <w:pStyle w:val="Normal"/>
+        <w:rPr/>
+      </w:pPr>
+      <w:r>
+        <w:rPr/>
+        <w:t xml:space="preserve">mike@mike-SEi:~/Documents/RUBY-Git-hub-account/Kevin-Stratvert-Git$ </w:t>
+      </w:r>
+      <w:r>
+        <w:rPr>
+          <w:highlight w:val="yellow"/>
+        </w:rPr>
+        <w:t>pwd</w:t>
+      </w:r>
+    </w:p>
+    <w:p>
+      <w:pPr>
+        <w:pStyle w:val="Normal"/>
+        <w:rPr>
+          <w:highlight w:val="yellow"/>
+        </w:rPr>
+      </w:pPr>
+      <w:r>
+        <w:rPr>
+          <w:highlight w:val="yellow"/>
+        </w:rPr>
+        <w:t>/home/mike/Documents/RUBY-Git-hub-account/Kevin-Stratvert-Git</w:t>
+      </w:r>
+    </w:p>
+    <w:p>
+      <w:pPr>
+        <w:pStyle w:val="Normal"/>
+        <w:rPr/>
+      </w:pPr>
+      <w:r>
+        <w:rPr/>
+        <w:t xml:space="preserve">mike@mike-SEi:~/Documents/RUBY-Git-hub-account/Kevin-Stratvert-Git$ </w:t>
+      </w:r>
+    </w:p>
+    <w:p>
+      <w:pPr>
+        <w:pStyle w:val="Normal"/>
+        <w:rPr/>
+      </w:pPr>
+      <w:r>
+        <w:rPr/>
+      </w:r>
+    </w:p>
+    <w:p>
+      <w:pPr>
+        <w:pStyle w:val="Normal"/>
+        <w:rPr/>
+      </w:pPr>
+      <w:r>
+        <w:rPr/>
+      </w:r>
+    </w:p>
+    <w:p>
+      <w:pPr>
+        <w:pStyle w:val="Normal"/>
+        <w:rPr>
+          <w:highlight w:val="yellow"/>
+        </w:rPr>
+      </w:pPr>
+      <w:r>
+        <w:rPr>
+          <w:highlight w:val="yellow"/>
+        </w:rPr>
+        <w:t>STOPPED AT MINUTE 29.40 ON KEVIN STRATVERT VIDEO - DO THE REST TOMORROW</w:t>
+      </w:r>
+    </w:p>
+    <w:p>
+      <w:pPr>
+        <w:pStyle w:val="Normal"/>
+        <w:rPr>
+          <w:highlight w:val="yellow"/>
+        </w:rPr>
+      </w:pPr>
+      <w:r>
+        <w:rPr>
+          <w:highlight w:val="yellow"/>
+        </w:rPr>
       </w:r>
     </w:p>
     <w:p>

</xml_diff>